<commit_message>
Initial update for 2A workterm
</commit_message>
<xml_diff>
--- a/EvanTakefmanResumeCurrent.docx
+++ b/EvanTakefmanResumeCurrent.docx
@@ -79,7 +79,7 @@
           </mc:Choice>
           <mc:Fallback>
             <w:pict>
-              <v:line w14:anchorId="26A1286B" id="Straight Connector 20" o:spid="_x0000_s1026" style="position:absolute;z-index:251659264;visibility:visible;mso-wrap-style:square;mso-width-percent:0;mso-height-percent:0;mso-wrap-distance-left:9pt;mso-wrap-distance-top:0;mso-wrap-distance-right:9pt;mso-wrap-distance-bottom:0;mso-position-horizontal:absolute;mso-position-horizontal-relative:text;mso-position-vertical:absolute;mso-position-vertical-relative:text;mso-width-percent:0;mso-height-percent:0;mso-width-relative:margin;mso-height-relative:margin" from="2.25pt,25.5pt" to="486pt,27pt" o:gfxdata="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" strokecolor="#4579b8 [3044]"/>
+              <v:line w14:anchorId="2A09A0D0" id="Straight Connector 20" o:spid="_x0000_s1026" style="position:absolute;z-index:251659264;visibility:visible;mso-wrap-style:square;mso-width-percent:0;mso-height-percent:0;mso-wrap-distance-left:9pt;mso-wrap-distance-top:0;mso-wrap-distance-right:9pt;mso-wrap-distance-bottom:0;mso-position-horizontal:absolute;mso-position-horizontal-relative:text;mso-position-vertical:absolute;mso-position-vertical-relative:text;mso-width-percent:0;mso-height-percent:0;mso-width-relative:margin;mso-height-relative:margin" from="2.25pt,25.5pt" to="486pt,27pt" o:gfxdata="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" strokecolor="#4579b8 [3044]"/>
             </w:pict>
           </mc:Fallback>
         </mc:AlternateContent>
@@ -99,7 +99,7 @@
         <w:spacing w:after="0" w:line="240" w:lineRule="auto"/>
       </w:pPr>
       <w:r>
-        <w:t>1B</w:t>
+        <w:t>2A</w:t>
       </w:r>
       <w:r>
         <w:t xml:space="preserve"> Computer Engineering</w:t>
@@ -203,7 +203,13 @@
         <w:spacing w:after="0"/>
       </w:pPr>
       <w:r>
-        <w:t>Experience with programming in C++, Java, Bash, AWK, Arduino and Processing gained through courses, independent study and projects</w:t>
+        <w:t xml:space="preserve">Experience with programming in C++, Java, Bash, AWK, Arduino and Processing gained through </w:t>
+      </w:r>
+      <w:r>
+        <w:t>co-op experience</w:t>
+      </w:r>
+      <w:r>
+        <w:t>, independent study and projects</w:t>
       </w:r>
       <w:r>
         <w:t>.</w:t>
@@ -222,6 +228,9 @@
         <w:t>Experience using Docker</w:t>
       </w:r>
       <w:r>
+        <w:t xml:space="preserve"> and virtual machines</w:t>
+      </w:r>
+      <w:r>
         <w:t>.</w:t>
       </w:r>
     </w:p>
@@ -235,10 +244,10 @@
         <w:spacing w:after="0"/>
       </w:pPr>
       <w:r>
-        <w:t>Knowledge of hardware design from an independent design project of a touchless keypad and other Arduino projects</w:t>
-      </w:r>
-      <w:r>
-        <w:t>.</w:t>
+        <w:t xml:space="preserve">Knowledge of hardware design from </w:t>
+      </w:r>
+      <w:r>
+        <w:t>university coerces and independent learning through the Intel FPGA University Program.</w:t>
       </w:r>
     </w:p>
     <w:p>
@@ -254,7 +263,12 @@
         <w:t>Knowledge of</w:t>
       </w:r>
       <w:r>
-        <w:t xml:space="preserve"> multiple computer operating systems</w:t>
+        <w:t xml:space="preserve"> multiple computer operating sys</w:t>
+      </w:r>
+      <w:bookmarkStart w:id="0" w:name="_GoBack"/>
+      <w:bookmarkEnd w:id="0"/>
+      <w:r>
+        <w:t>tems</w:t>
       </w:r>
       <w:r>
         <w:t xml:space="preserve"> including Windows 7, Windows 10 and Linux (Ubuntu</w:t>
@@ -415,8 +429,6 @@
         </w:rPr>
         <w:t>Co-op student, Nanometrics Inc, Ottawa</w:t>
       </w:r>
-      <w:bookmarkStart w:id="0" w:name="_GoBack"/>
-      <w:bookmarkEnd w:id="0"/>
     </w:p>
     <w:p>
       <w:pPr>
@@ -467,9 +479,6 @@
       <w:pPr>
         <w:spacing w:after="0"/>
         <w:ind w:left="1440"/>
-        <w:rPr>
-          <w:b/>
-        </w:rPr>
       </w:pPr>
       <w:r>
         <w:t xml:space="preserve">Ported a data stream receiving tool into a </w:t>
@@ -487,16 +496,37 @@
         <w:ind w:left="1440"/>
       </w:pPr>
       <w:r>
+        <w:t>Developed a plotting script to display performance statistics gathered from devices.</w:t>
+      </w:r>
+    </w:p>
+    <w:p>
+      <w:pPr>
+        <w:spacing w:after="0"/>
+        <w:ind w:left="1440"/>
+      </w:pPr>
+      <w:r>
         <w:t>P</w:t>
       </w:r>
       <w:r>
         <w:t>er</w:t>
       </w:r>
       <w:r>
-        <w:t>formed quality assurance tests on a new firmware release</w:t>
+        <w:t>formed quality assurance tests on</w:t>
+      </w:r>
+      <w:r>
+        <w:t xml:space="preserve"> </w:t>
+      </w:r>
+      <w:r>
+        <w:t>new firmware release</w:t>
+      </w:r>
+      <w:r>
+        <w:t>s</w:t>
       </w:r>
       <w:r>
         <w:t>, and resolved software bugs</w:t>
+      </w:r>
+      <w:r>
+        <w:t xml:space="preserve"> found by the tests</w:t>
       </w:r>
       <w:r>
         <w:t>.</w:t>
@@ -701,7 +731,6 @@
           <w:sz w:val="28"/>
           <w:szCs w:val="28"/>
         </w:rPr>
-        <w:lastRenderedPageBreak/>
         <w:t>Relevant Experience</w:t>
       </w:r>
     </w:p>
@@ -894,16 +923,10 @@
         <w:ind w:left="1440"/>
       </w:pPr>
       <w:r>
-        <w:t>Created a website for our high school as a team project with two other Grade 12 students.</w:t>
-      </w:r>
-      <w:r>
-        <w:t xml:space="preserve"> </w:t>
-      </w:r>
-      <w:r>
-        <w:t xml:space="preserve"> </w:t>
-      </w:r>
-      <w:r>
-        <w:t>Using Google Sites, we developed a new site that was more user friendly and functional.</w:t>
+        <w:t>Created a website for our high school with two other Grade 12 students</w:t>
+      </w:r>
+      <w:r>
+        <w:t xml:space="preserve"> using Google Sites.</w:t>
       </w:r>
     </w:p>
     <w:p>
@@ -1000,7 +1023,13 @@
         <w:rPr>
           <w:b/>
         </w:rPr>
-        <w:t>2016-2017</w:t>
+        <w:t>2016-201</w:t>
+      </w:r>
+      <w:r>
+        <w:rPr>
+          <w:b/>
+        </w:rPr>
+        <w:t>8</w:t>
       </w:r>
       <w:r>
         <w:rPr>
@@ -1012,18 +1041,30 @@
         <w:rPr>
           <w:i/>
         </w:rPr>
-        <w:t>1A</w:t>
+        <w:t>1</w:t>
       </w:r>
       <w:r>
         <w:rPr>
           <w:i/>
         </w:rPr>
-        <w:t xml:space="preserve"> Term</w:t>
+        <w:t>st</w:t>
       </w:r>
       <w:r>
         <w:rPr>
           <w:i/>
         </w:rPr>
+        <w:t xml:space="preserve"> </w:t>
+      </w:r>
+      <w:r>
+        <w:rPr>
+          <w:i/>
+        </w:rPr>
+        <w:t>Year</w:t>
+      </w:r>
+      <w:r>
+        <w:rPr>
+          <w:i/>
+        </w:rPr>
         <w:t xml:space="preserve"> Computer Engineering,</w:t>
       </w:r>
       <w:r>
@@ -1076,7 +1117,25 @@
         <w:t>ed</w:t>
       </w:r>
       <w:r>
-        <w:t xml:space="preserve"> 27 out of 260 for Computer Engineering </w:t>
+        <w:t xml:space="preserve"> 27 out of 260 </w:t>
+      </w:r>
+      <w:r>
+        <w:t>in 1A</w:t>
+      </w:r>
+      <w:r>
+        <w:t xml:space="preserve"> </w:t>
+      </w:r>
+    </w:p>
+    <w:p>
+      <w:pPr>
+        <w:spacing w:after="0"/>
+      </w:pPr>
+      <w:r>
+        <w:tab/>
+      </w:r>
+      <w:r>
+        <w:tab/>
+        <w:t>Ranked 34 out of 163 in 2B</w:t>
       </w:r>
     </w:p>
     <w:p>
@@ -1126,15 +1185,6 @@
       </w:pPr>
       <w:r>
         <w:t>Silver Medal   (for achieving an average over 90%)</w:t>
-      </w:r>
-    </w:p>
-    <w:p>
-      <w:pPr>
-        <w:spacing w:after="0"/>
-        <w:ind w:left="720" w:firstLine="720"/>
-      </w:pPr>
-      <w:r>
-        <w:t>Ontario Scholar   (for achieving an average over 80%)</w:t>
       </w:r>
     </w:p>
     <w:p>
@@ -1314,27 +1364,6 @@
       </w:r>
       <w:r>
         <w:t xml:space="preserve"> Bengals basketball team</w:t>
-      </w:r>
-    </w:p>
-    <w:p>
-      <w:r>
-        <w:rPr>
-          <w:b/>
-        </w:rPr>
-        <w:t>2013-14</w:t>
-      </w:r>
-      <w:r>
-        <w:tab/>
-        <w:t xml:space="preserve">Member of the </w:t>
-      </w:r>
-      <w:r>
-        <w:t>Ottawa Shooting Stars</w:t>
-      </w:r>
-      <w:r>
-        <w:t xml:space="preserve"> House</w:t>
-      </w:r>
-      <w:r>
-        <w:t xml:space="preserve"> League </w:t>
       </w:r>
     </w:p>
     <w:p>
@@ -4034,7 +4063,7 @@
 </file>
 
 <file path=customXml/itemProps1.xml><?xml version="1.0" encoding="utf-8"?>
-<ds:datastoreItem xmlns:ds="http://schemas.openxmlformats.org/officeDocument/2006/customXml" ds:itemID="{8873D6FD-9F68-4359-856D-9D7F17729C20}">
+<ds:datastoreItem xmlns:ds="http://schemas.openxmlformats.org/officeDocument/2006/customXml" ds:itemID="{CE43EF7F-648D-4585-B408-30C63B0BD872}">
   <ds:schemaRefs>
     <ds:schemaRef ds:uri="http://schemas.openxmlformats.org/officeDocument/2006/bibliography"/>
   </ds:schemaRefs>

</xml_diff>

<commit_message>
Corrected typos and made additional changes
</commit_message>
<xml_diff>
--- a/EvanTakefmanResumeCurrent.docx
+++ b/EvanTakefmanResumeCurrent.docx
@@ -1,6 +1,6 @@
 
 <file path=word/document.xml><?xml version="1.0" encoding="utf-8"?>
-<w:document xmlns:wpc="http://schemas.microsoft.com/office/word/2010/wordprocessingCanvas" xmlns:cx="http://schemas.microsoft.com/office/drawing/2014/chartex" xmlns:cx1="http://schemas.microsoft.com/office/drawing/2015/9/8/chartex" xmlns:cx2="http://schemas.microsoft.com/office/drawing/2015/10/21/chartex" xmlns:cx3="http://schemas.microsoft.com/office/drawing/2016/5/9/chartex" xmlns:cx4="http://schemas.microsoft.com/office/drawing/2016/5/10/chartex" xmlns:cx5="http://schemas.microsoft.com/office/drawing/2016/5/11/chartex" xmlns:cx6="http://schemas.microsoft.com/office/drawing/2016/5/12/chartex" xmlns:cx7="http://schemas.microsoft.com/office/drawing/2016/5/13/chartex" xmlns:cx8="http://schemas.microsoft.com/office/drawing/2016/5/14/chartex" xmlns:mc="http://schemas.openxmlformats.org/markup-compatibility/2006" xmlns:aink="http://schemas.microsoft.com/office/drawing/2016/ink" xmlns:am3d="http://schemas.microsoft.com/office/drawing/2017/model3d" xmlns:o="urn:schemas-microsoft-com:office:office" xmlns:r="http://schemas.openxmlformats.org/officeDocument/2006/relationships" xmlns:m="http://schemas.openxmlformats.org/officeDocument/2006/math" xmlns:v="urn:schemas-microsoft-com:vml" xmlns:wp14="http://schemas.microsoft.com/office/word/2010/wordprocessingDrawing" xmlns:wp="http://schemas.openxmlformats.org/drawingml/2006/wordprocessingDrawing" xmlns:w10="urn:schemas-microsoft-com:office:word" xmlns:w="http://schemas.openxmlformats.org/wordprocessingml/2006/main" xmlns:w14="http://schemas.microsoft.com/office/word/2010/wordml" xmlns:w15="http://schemas.microsoft.com/office/word/2012/wordml" xmlns:w16cid="http://schemas.microsoft.com/office/word/2016/wordml/cid" xmlns:w16se="http://schemas.microsoft.com/office/word/2015/wordml/symex" xmlns:wpg="http://schemas.microsoft.com/office/word/2010/wordprocessingGroup" xmlns:wpi="http://schemas.microsoft.com/office/word/2010/wordprocessingInk" xmlns:wne="http://schemas.microsoft.com/office/word/2006/wordml" xmlns:wps="http://schemas.microsoft.com/office/word/2010/wordprocessingShape" mc:Ignorable="w14 w15 w16se w16cid wp14">
+<w:document xmlns:wpc="http://schemas.microsoft.com/office/word/2010/wordprocessingCanvas" xmlns:mo="http://schemas.microsoft.com/office/mac/office/2008/main" xmlns:mc="http://schemas.openxmlformats.org/markup-compatibility/2006" xmlns:mv="urn:schemas-microsoft-com:mac:vml" xmlns:o="urn:schemas-microsoft-com:office:office" xmlns:r="http://schemas.openxmlformats.org/officeDocument/2006/relationships" xmlns:m="http://schemas.openxmlformats.org/officeDocument/2006/math" xmlns:v="urn:schemas-microsoft-com:vml" xmlns:wp14="http://schemas.microsoft.com/office/word/2010/wordprocessingDrawing" xmlns:wp="http://schemas.openxmlformats.org/drawingml/2006/wordprocessingDrawing" xmlns:w10="urn:schemas-microsoft-com:office:word" xmlns:w="http://schemas.openxmlformats.org/wordprocessingml/2006/main" xmlns:w14="http://schemas.microsoft.com/office/word/2010/wordml" xmlns:wpg="http://schemas.microsoft.com/office/word/2010/wordprocessingGroup" xmlns:wpi="http://schemas.microsoft.com/office/word/2010/wordprocessingInk" xmlns:wne="http://schemas.microsoft.com/office/word/2006/wordml" xmlns:wps="http://schemas.microsoft.com/office/word/2010/wordprocessingShape" mc:Ignorable="w14 wp14">
   <w:body>
     <w:p>
       <w:pPr>
@@ -77,7 +77,7 @@
               </wp:anchor>
             </w:drawing>
           </mc:Choice>
-          <mc:Fallback>
+          <mc:Fallback xmlns:w16se="http://schemas.microsoft.com/office/word/2015/wordml/symex" xmlns:w16cid="http://schemas.microsoft.com/office/word/2016/wordml/cid" xmlns:w15="http://schemas.microsoft.com/office/word/2012/wordml" xmlns:am3d="http://schemas.microsoft.com/office/drawing/2017/model3d" xmlns:aink="http://schemas.microsoft.com/office/drawing/2016/ink" xmlns:cx8="http://schemas.microsoft.com/office/drawing/2016/5/14/chartex" xmlns:cx7="http://schemas.microsoft.com/office/drawing/2016/5/13/chartex" xmlns:cx6="http://schemas.microsoft.com/office/drawing/2016/5/12/chartex" xmlns:cx5="http://schemas.microsoft.com/office/drawing/2016/5/11/chartex" xmlns:cx4="http://schemas.microsoft.com/office/drawing/2016/5/10/chartex" xmlns:cx3="http://schemas.microsoft.com/office/drawing/2016/5/9/chartex" xmlns:cx2="http://schemas.microsoft.com/office/drawing/2015/10/21/chartex" xmlns:cx1="http://schemas.microsoft.com/office/drawing/2015/9/8/chartex" xmlns:cx="http://schemas.microsoft.com/office/drawing/2014/chartex">
             <w:pict>
               <v:line w14:anchorId="2A09A0D0" id="Straight Connector 20" o:spid="_x0000_s1026" style="position:absolute;z-index:251659264;visibility:visible;mso-wrap-style:square;mso-width-percent:0;mso-height-percent:0;mso-wrap-distance-left:9pt;mso-wrap-distance-top:0;mso-wrap-distance-right:9pt;mso-wrap-distance-bottom:0;mso-position-horizontal:absolute;mso-position-horizontal-relative:text;mso-position-vertical:absolute;mso-position-vertical-relative:text;mso-width-percent:0;mso-height-percent:0;mso-width-relative:margin;mso-height-relative:margin" from="2.25pt,25.5pt" to="486pt,27pt" o:gfxdata="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" strokecolor="#4579b8 [3044]"/>
             </w:pict>
@@ -203,7 +203,15 @@
         <w:spacing w:after="0"/>
       </w:pPr>
       <w:r>
-        <w:t xml:space="preserve">Experience with programming in C++, Java, Bash, AWK, Arduino and Processing gained through </w:t>
+        <w:t xml:space="preserve">Experience with programming in C++, Java, Bash, AWK, </w:t>
+      </w:r>
+      <w:proofErr w:type="spellStart"/>
+      <w:r>
+        <w:t>Arduino</w:t>
+      </w:r>
+      <w:proofErr w:type="spellEnd"/>
+      <w:r>
+        <w:t xml:space="preserve"> and Processing gained through </w:t>
       </w:r>
       <w:r>
         <w:t>co-op experience</w:t>
@@ -225,8 +233,13 @@
         <w:spacing w:after="0"/>
       </w:pPr>
       <w:r>
-        <w:t>Experience using Docker</w:t>
-      </w:r>
+        <w:t xml:space="preserve">Experience using </w:t>
+      </w:r>
+      <w:proofErr w:type="spellStart"/>
+      <w:r>
+        <w:t>Docker</w:t>
+      </w:r>
+      <w:proofErr w:type="spellEnd"/>
       <w:r>
         <w:t xml:space="preserve"> and virtual machines</w:t>
       </w:r>
@@ -247,7 +260,10 @@
         <w:t xml:space="preserve">Knowledge of hardware design from </w:t>
       </w:r>
       <w:r>
-        <w:t>university coerces and independent learning through the Intel FPGA University Program.</w:t>
+        <w:t>university cours</w:t>
+      </w:r>
+      <w:r>
+        <w:t>es and independent learning through the Intel FPGA University Program.</w:t>
       </w:r>
     </w:p>
     <w:p>
@@ -263,18 +279,21 @@
         <w:t>Knowledge of</w:t>
       </w:r>
       <w:r>
-        <w:t xml:space="preserve"> multiple computer operating sys</w:t>
-      </w:r>
-      <w:bookmarkStart w:id="0" w:name="_GoBack"/>
-      <w:bookmarkEnd w:id="0"/>
-      <w:r>
-        <w:t>tems</w:t>
+        <w:t xml:space="preserve"> multiple computer operating systems</w:t>
       </w:r>
       <w:r>
         <w:t xml:space="preserve"> including Windows 7, Windows 10 and Linux (Ubuntu</w:t>
       </w:r>
       <w:r>
-        <w:t>, CentOS 7</w:t>
+        <w:t xml:space="preserve">, </w:t>
+      </w:r>
+      <w:proofErr w:type="spellStart"/>
+      <w:r>
+        <w:t>CentOS</w:t>
+      </w:r>
+      <w:proofErr w:type="spellEnd"/>
+      <w:r>
+        <w:t xml:space="preserve"> 7</w:t>
       </w:r>
       <w:r>
         <w:t>, Ubuntu Server</w:t>
@@ -336,7 +355,10 @@
         <w:spacing w:after="0"/>
       </w:pPr>
       <w:r>
-        <w:t>Strong leadership skills developed from coaching basketball and volunteering as a camp counsellor</w:t>
+        <w:t>Strong leadership skills develope</w:t>
+      </w:r>
+      <w:r>
+        <w:t>d from coaching basketball</w:t>
       </w:r>
       <w:r>
         <w:t>.</w:t>
@@ -427,7 +449,27 @@
         <w:rPr>
           <w:i/>
         </w:rPr>
-        <w:t>Co-op student, Nanometrics Inc, Ottawa</w:t>
+        <w:t xml:space="preserve">Co-op student, </w:t>
+      </w:r>
+      <w:proofErr w:type="spellStart"/>
+      <w:r>
+        <w:rPr>
+          <w:i/>
+        </w:rPr>
+        <w:t>Nanometrics</w:t>
+      </w:r>
+      <w:proofErr w:type="spellEnd"/>
+      <w:r>
+        <w:rPr>
+          <w:i/>
+        </w:rPr>
+        <w:t xml:space="preserve"> Inc.,</w:t>
+      </w:r>
+      <w:r>
+        <w:rPr>
+          <w:i/>
+        </w:rPr>
+        <w:t xml:space="preserve"> Ottawa</w:t>
       </w:r>
     </w:p>
     <w:p>
@@ -481,13 +523,21 @@
         <w:ind w:left="1440"/>
       </w:pPr>
       <w:r>
-        <w:t xml:space="preserve">Ported a data stream receiving tool into a </w:t>
-      </w:r>
+        <w:t>Ported a data-</w:t>
+      </w:r>
+      <w:r>
+        <w:t xml:space="preserve">stream receiving tool into a </w:t>
+      </w:r>
+      <w:proofErr w:type="spellStart"/>
       <w:r>
         <w:t>D</w:t>
       </w:r>
       <w:r>
-        <w:t>ocker container to work around dependency issues and allow for easy setup and use.</w:t>
+        <w:t>ocker</w:t>
+      </w:r>
+      <w:proofErr w:type="spellEnd"/>
+      <w:r>
+        <w:t xml:space="preserve"> container to work around dependency issues and allow for easy setup and use.</w:t>
       </w:r>
     </w:p>
     <w:p>
@@ -585,7 +635,12 @@
         <w:ind w:left="1440"/>
       </w:pPr>
       <w:r>
-        <w:t xml:space="preserve">Responsible for assembling and maintaining </w:t>
+        <w:t>Assembled and maintained</w:t>
+      </w:r>
+      <w:bookmarkStart w:id="0" w:name="_GoBack"/>
+      <w:bookmarkEnd w:id="0"/>
+      <w:r>
+        <w:t xml:space="preserve"> </w:t>
       </w:r>
       <w:r>
         <w:t xml:space="preserve">lab servers. </w:t>
@@ -693,11 +748,15 @@
       </w:r>
       <w:r>
         <w:br/>
+      </w:r>
+      <w:proofErr w:type="gramStart"/>
+      <w:r>
         <w:t>P</w:t>
       </w:r>
       <w:r>
         <w:t>erformed laboratory and product inventories.</w:t>
       </w:r>
+      <w:proofErr w:type="gramEnd"/>
     </w:p>
     <w:p>
       <w:pPr>
@@ -826,7 +885,15 @@
         <w:t xml:space="preserve"> a heart rate monitor that used</w:t>
       </w:r>
       <w:r>
-        <w:t xml:space="preserve"> IR sensors, filter circuits that we created, a LCD and an Arduino Uno</w:t>
+        <w:t xml:space="preserve"> IR sensors, filter circuits that we created, a LCD and an </w:t>
+      </w:r>
+      <w:proofErr w:type="spellStart"/>
+      <w:r>
+        <w:t>Arduino</w:t>
+      </w:r>
+      <w:proofErr w:type="spellEnd"/>
+      <w:r>
+        <w:t xml:space="preserve"> Uno</w:t>
       </w:r>
       <w:r>
         <w:t>. We then program</w:t>
@@ -882,7 +949,24 @@
         <w:t xml:space="preserve">ng computer and </w:t>
       </w:r>
       <w:r>
-        <w:t>installed Windows 10, as well as Linux which I taught myself how to use.</w:t>
+        <w:t xml:space="preserve">installed Windows 10 </w:t>
+      </w:r>
+      <w:r>
+        <w:t xml:space="preserve">as well as </w:t>
+      </w:r>
+      <w:proofErr w:type="gramStart"/>
+      <w:r>
+        <w:t xml:space="preserve">Linux </w:t>
+      </w:r>
+      <w:r>
+        <w:t>,</w:t>
+      </w:r>
+      <w:r>
+        <w:t>which</w:t>
+      </w:r>
+      <w:proofErr w:type="gramEnd"/>
+      <w:r>
+        <w:t xml:space="preserve"> I taught myself how to use.</w:t>
       </w:r>
     </w:p>
     <w:p>
@@ -991,7 +1075,15 @@
         <w:t xml:space="preserve">. </w:t>
       </w:r>
       <w:r>
-        <w:t>My team coded a platforming video game that was selected as the best game by the program participants.</w:t>
+        <w:t xml:space="preserve">My team coded a </w:t>
+      </w:r>
+      <w:proofErr w:type="spellStart"/>
+      <w:r>
+        <w:t>platforming</w:t>
+      </w:r>
+      <w:proofErr w:type="spellEnd"/>
+      <w:r>
+        <w:t xml:space="preserve"> video game that was selected as the best game by the program participants.</w:t>
       </w:r>
     </w:p>
     <w:p>
@@ -1041,101 +1133,80 @@
         <w:rPr>
           <w:i/>
         </w:rPr>
-        <w:t>1</w:t>
+        <w:t>Computer Engineering,</w:t>
       </w:r>
       <w:r>
         <w:rPr>
           <w:i/>
         </w:rPr>
-        <w:t>st</w:t>
-      </w:r>
+        <w:t xml:space="preserve"> University of Waterloo</w:t>
+      </w:r>
+    </w:p>
+    <w:p>
+      <w:pPr>
+        <w:spacing w:after="0"/>
+      </w:pPr>
       <w:r>
         <w:rPr>
           <w:i/>
         </w:rPr>
+        <w:tab/>
+      </w:r>
+      <w:r>
+        <w:rPr>
+          <w:i/>
+        </w:rPr>
+        <w:tab/>
+      </w:r>
+      <w:r>
+        <w:t xml:space="preserve">Dean’s </w:t>
+      </w:r>
+      <w:r>
+        <w:t>Honours</w:t>
+      </w:r>
+      <w:r>
+        <w:t xml:space="preserve"> List</w:t>
+      </w:r>
+    </w:p>
+    <w:p>
+      <w:pPr>
+        <w:spacing w:after="0"/>
+      </w:pPr>
+      <w:r>
+        <w:tab/>
+      </w:r>
+      <w:r>
+        <w:tab/>
+      </w:r>
+      <w:r>
+        <w:t>Rank</w:t>
+      </w:r>
+      <w:r>
+        <w:t>ed</w:t>
+      </w:r>
+      <w:r>
+        <w:t xml:space="preserve"> 27 out of 260 </w:t>
+      </w:r>
+      <w:r>
+        <w:t>in 1A</w:t>
+      </w:r>
+      <w:r>
         <w:t xml:space="preserve"> </w:t>
       </w:r>
-      <w:r>
-        <w:rPr>
-          <w:i/>
-        </w:rPr>
-        <w:t>Year</w:t>
-      </w:r>
-      <w:r>
-        <w:rPr>
-          <w:i/>
-        </w:rPr>
-        <w:t xml:space="preserve"> Computer Engineering,</w:t>
-      </w:r>
-      <w:r>
-        <w:rPr>
-          <w:i/>
-        </w:rPr>
-        <w:t xml:space="preserve"> University of Waterloo</w:t>
-      </w:r>
-      <w:r>
-        <w:rPr>
-          <w:i/>
-        </w:rPr>
-        <w:t xml:space="preserve">, </w:t>
-      </w:r>
     </w:p>
     <w:p>
       <w:pPr>
         <w:spacing w:after="0"/>
       </w:pPr>
       <w:r>
-        <w:rPr>
-          <w:i/>
-        </w:rPr>
         <w:tab/>
       </w:r>
       <w:r>
-        <w:rPr>
-          <w:i/>
-        </w:rPr>
         <w:tab/>
-      </w:r>
-      <w:r>
-        <w:t>Dean’s Honors List</w:t>
-      </w:r>
-    </w:p>
-    <w:p>
-      <w:pPr>
-        <w:spacing w:after="0"/>
-      </w:pPr>
-      <w:r>
-        <w:tab/>
-      </w:r>
-      <w:r>
-        <w:tab/>
-      </w:r>
-      <w:r>
-        <w:t>Rank</w:t>
-      </w:r>
-      <w:r>
-        <w:t>ed</w:t>
-      </w:r>
-      <w:r>
-        <w:t xml:space="preserve"> 27 out of 260 </w:t>
-      </w:r>
-      <w:r>
-        <w:t>in 1A</w:t>
-      </w:r>
-      <w:r>
-        <w:t xml:space="preserve"> </w:t>
-      </w:r>
-    </w:p>
-    <w:p>
-      <w:pPr>
-        <w:spacing w:after="0"/>
-      </w:pPr>
-      <w:r>
-        <w:tab/>
-      </w:r>
-      <w:r>
-        <w:tab/>
-        <w:t>Ranked 34 out of 163 in 2B</w:t>
+        <w:t>Ranked 34 out of 163 in 1</w:t>
+      </w:r>
+      <w:r>
+        <w:t>B</w:t>
       </w:r>
     </w:p>
     <w:p>
@@ -1203,18 +1274,6 @@
       </w:r>
       <w:r>
         <w:t xml:space="preserve"> class)</w:t>
-      </w:r>
-    </w:p>
-    <w:p>
-      <w:pPr>
-        <w:spacing w:after="0"/>
-        <w:ind w:left="720" w:firstLine="720"/>
-        <w:rPr>
-          <w:b/>
-        </w:rPr>
-      </w:pPr>
-      <w:r>
-        <w:t>Certificate of Participation, Euclid Contest</w:t>
       </w:r>
     </w:p>
     <w:p>
@@ -1330,7 +1389,10 @@
         <w:t>2015</w:t>
       </w:r>
       <w:r>
-        <w:tab/>
+        <w:rPr>
+          <w:b/>
+        </w:rPr>
+        <w:t>-16</w:t>
       </w:r>
       <w:r>
         <w:tab/>
@@ -1342,6 +1404,23 @@
         <w:rPr>
           <w:b/>
         </w:rPr>
+        <w:t>2014-15</w:t>
+      </w:r>
+      <w:r>
+        <w:rPr>
+          <w:b/>
+        </w:rPr>
+        <w:tab/>
+      </w:r>
+      <w:r>
+        <w:t>Coach, Above the Rim Basketball School</w:t>
+      </w:r>
+    </w:p>
+    <w:p>
+      <w:r>
+        <w:rPr>
+          <w:b/>
+        </w:rPr>
         <w:t>2013-16</w:t>
       </w:r>
       <w:r>
@@ -1378,7 +1457,14 @@
       </w:r>
       <w:r>
         <w:tab/>
-        <w:t>Downhill skiing</w:t>
+      </w:r>
+      <w:proofErr w:type="gramStart"/>
+      <w:r>
+        <w:t>Downhill</w:t>
+      </w:r>
+      <w:proofErr w:type="gramEnd"/>
+      <w:r>
+        <w:t xml:space="preserve"> skiing</w:t>
       </w:r>
     </w:p>
     <w:sectPr>
@@ -1392,7 +1478,7 @@
 </file>
 
 <file path=word/endnotes.xml><?xml version="1.0" encoding="utf-8"?>
-<w:endnotes xmlns:wpc="http://schemas.microsoft.com/office/word/2010/wordprocessingCanvas" xmlns:cx="http://schemas.microsoft.com/office/drawing/2014/chartex" xmlns:cx1="http://schemas.microsoft.com/office/drawing/2015/9/8/chartex" xmlns:cx2="http://schemas.microsoft.com/office/drawing/2015/10/21/chartex" xmlns:cx3="http://schemas.microsoft.com/office/drawing/2016/5/9/chartex" xmlns:cx4="http://schemas.microsoft.com/office/drawing/2016/5/10/chartex" xmlns:cx5="http://schemas.microsoft.com/office/drawing/2016/5/11/chartex" xmlns:cx6="http://schemas.microsoft.com/office/drawing/2016/5/12/chartex" xmlns:cx7="http://schemas.microsoft.com/office/drawing/2016/5/13/chartex" xmlns:cx8="http://schemas.microsoft.com/office/drawing/2016/5/14/chartex" xmlns:mc="http://schemas.openxmlformats.org/markup-compatibility/2006" xmlns:aink="http://schemas.microsoft.com/office/drawing/2016/ink" xmlns:am3d="http://schemas.microsoft.com/office/drawing/2017/model3d" xmlns:o="urn:schemas-microsoft-com:office:office" xmlns:r="http://schemas.openxmlformats.org/officeDocument/2006/relationships" xmlns:m="http://schemas.openxmlformats.org/officeDocument/2006/math" xmlns:v="urn:schemas-microsoft-com:vml" xmlns:wp14="http://schemas.microsoft.com/office/word/2010/wordprocessingDrawing" xmlns:wp="http://schemas.openxmlformats.org/drawingml/2006/wordprocessingDrawing" xmlns:w10="urn:schemas-microsoft-com:office:word" xmlns:w="http://schemas.openxmlformats.org/wordprocessingml/2006/main" xmlns:w14="http://schemas.microsoft.com/office/word/2010/wordml" xmlns:w15="http://schemas.microsoft.com/office/word/2012/wordml" xmlns:w16cid="http://schemas.microsoft.com/office/word/2016/wordml/cid" xmlns:w16se="http://schemas.microsoft.com/office/word/2015/wordml/symex" xmlns:wpg="http://schemas.microsoft.com/office/word/2010/wordprocessingGroup" xmlns:wpi="http://schemas.microsoft.com/office/word/2010/wordprocessingInk" xmlns:wne="http://schemas.microsoft.com/office/word/2006/wordml" xmlns:wps="http://schemas.microsoft.com/office/word/2010/wordprocessingShape" mc:Ignorable="w14 w15 w16se w16cid wp14">
+<w:endnotes xmlns:wpc="http://schemas.microsoft.com/office/word/2010/wordprocessingCanvas" xmlns:mo="http://schemas.microsoft.com/office/mac/office/2008/main" xmlns:mc="http://schemas.openxmlformats.org/markup-compatibility/2006" xmlns:mv="urn:schemas-microsoft-com:mac:vml" xmlns:o="urn:schemas-microsoft-com:office:office" xmlns:r="http://schemas.openxmlformats.org/officeDocument/2006/relationships" xmlns:m="http://schemas.openxmlformats.org/officeDocument/2006/math" xmlns:v="urn:schemas-microsoft-com:vml" xmlns:wp14="http://schemas.microsoft.com/office/word/2010/wordprocessingDrawing" xmlns:wp="http://schemas.openxmlformats.org/drawingml/2006/wordprocessingDrawing" xmlns:w10="urn:schemas-microsoft-com:office:word" xmlns:w="http://schemas.openxmlformats.org/wordprocessingml/2006/main" xmlns:w14="http://schemas.microsoft.com/office/word/2010/wordml" xmlns:wpg="http://schemas.microsoft.com/office/word/2010/wordprocessingGroup" xmlns:wpi="http://schemas.microsoft.com/office/word/2010/wordprocessingInk" xmlns:wne="http://schemas.microsoft.com/office/word/2006/wordml" xmlns:wps="http://schemas.microsoft.com/office/word/2010/wordprocessingShape" mc:Ignorable="w14 wp14">
   <w:endnote w:type="separator" w:id="-1">
     <w:p>
       <w:pPr>
@@ -1417,7 +1503,7 @@
 </file>
 
 <file path=word/footnotes.xml><?xml version="1.0" encoding="utf-8"?>
-<w:footnotes xmlns:wpc="http://schemas.microsoft.com/office/word/2010/wordprocessingCanvas" xmlns:cx="http://schemas.microsoft.com/office/drawing/2014/chartex" xmlns:cx1="http://schemas.microsoft.com/office/drawing/2015/9/8/chartex" xmlns:cx2="http://schemas.microsoft.com/office/drawing/2015/10/21/chartex" xmlns:cx3="http://schemas.microsoft.com/office/drawing/2016/5/9/chartex" xmlns:cx4="http://schemas.microsoft.com/office/drawing/2016/5/10/chartex" xmlns:cx5="http://schemas.microsoft.com/office/drawing/2016/5/11/chartex" xmlns:cx6="http://schemas.microsoft.com/office/drawing/2016/5/12/chartex" xmlns:cx7="http://schemas.microsoft.com/office/drawing/2016/5/13/chartex" xmlns:cx8="http://schemas.microsoft.com/office/drawing/2016/5/14/chartex" xmlns:mc="http://schemas.openxmlformats.org/markup-compatibility/2006" xmlns:aink="http://schemas.microsoft.com/office/drawing/2016/ink" xmlns:am3d="http://schemas.microsoft.com/office/drawing/2017/model3d" xmlns:o="urn:schemas-microsoft-com:office:office" xmlns:r="http://schemas.openxmlformats.org/officeDocument/2006/relationships" xmlns:m="http://schemas.openxmlformats.org/officeDocument/2006/math" xmlns:v="urn:schemas-microsoft-com:vml" xmlns:wp14="http://schemas.microsoft.com/office/word/2010/wordprocessingDrawing" xmlns:wp="http://schemas.openxmlformats.org/drawingml/2006/wordprocessingDrawing" xmlns:w10="urn:schemas-microsoft-com:office:word" xmlns:w="http://schemas.openxmlformats.org/wordprocessingml/2006/main" xmlns:w14="http://schemas.microsoft.com/office/word/2010/wordml" xmlns:w15="http://schemas.microsoft.com/office/word/2012/wordml" xmlns:w16cid="http://schemas.microsoft.com/office/word/2016/wordml/cid" xmlns:w16se="http://schemas.microsoft.com/office/word/2015/wordml/symex" xmlns:wpg="http://schemas.microsoft.com/office/word/2010/wordprocessingGroup" xmlns:wpi="http://schemas.microsoft.com/office/word/2010/wordprocessingInk" xmlns:wne="http://schemas.microsoft.com/office/word/2006/wordml" xmlns:wps="http://schemas.microsoft.com/office/word/2010/wordprocessingShape" mc:Ignorable="w14 w15 w16se w16cid wp14">
+<w:footnotes xmlns:wpc="http://schemas.microsoft.com/office/word/2010/wordprocessingCanvas" xmlns:mo="http://schemas.microsoft.com/office/mac/office/2008/main" xmlns:mc="http://schemas.openxmlformats.org/markup-compatibility/2006" xmlns:mv="urn:schemas-microsoft-com:mac:vml" xmlns:o="urn:schemas-microsoft-com:office:office" xmlns:r="http://schemas.openxmlformats.org/officeDocument/2006/relationships" xmlns:m="http://schemas.openxmlformats.org/officeDocument/2006/math" xmlns:v="urn:schemas-microsoft-com:vml" xmlns:wp14="http://schemas.microsoft.com/office/word/2010/wordprocessingDrawing" xmlns:wp="http://schemas.openxmlformats.org/drawingml/2006/wordprocessingDrawing" xmlns:w10="urn:schemas-microsoft-com:office:word" xmlns:w="http://schemas.openxmlformats.org/wordprocessingml/2006/main" xmlns:w14="http://schemas.microsoft.com/office/word/2010/wordml" xmlns:wpg="http://schemas.microsoft.com/office/word/2010/wordprocessingGroup" xmlns:wpi="http://schemas.microsoft.com/office/word/2010/wordprocessingInk" xmlns:wne="http://schemas.microsoft.com/office/word/2006/wordml" xmlns:wps="http://schemas.microsoft.com/office/word/2010/wordprocessingShape" mc:Ignorable="w14 wp14">
   <w:footnote w:type="separator" w:id="-1">
     <w:p>
       <w:pPr>
@@ -1442,8 +1528,8 @@
 </file>
 
 <file path=word/numbering.xml><?xml version="1.0" encoding="utf-8"?>
-<w:numbering xmlns:wpc="http://schemas.microsoft.com/office/word/2010/wordprocessingCanvas" xmlns:cx="http://schemas.microsoft.com/office/drawing/2014/chartex" xmlns:cx1="http://schemas.microsoft.com/office/drawing/2015/9/8/chartex" xmlns:cx2="http://schemas.microsoft.com/office/drawing/2015/10/21/chartex" xmlns:cx3="http://schemas.microsoft.com/office/drawing/2016/5/9/chartex" xmlns:cx4="http://schemas.microsoft.com/office/drawing/2016/5/10/chartex" xmlns:cx5="http://schemas.microsoft.com/office/drawing/2016/5/11/chartex" xmlns:cx6="http://schemas.microsoft.com/office/drawing/2016/5/12/chartex" xmlns:cx7="http://schemas.microsoft.com/office/drawing/2016/5/13/chartex" xmlns:cx8="http://schemas.microsoft.com/office/drawing/2016/5/14/chartex" xmlns:mc="http://schemas.openxmlformats.org/markup-compatibility/2006" xmlns:aink="http://schemas.microsoft.com/office/drawing/2016/ink" xmlns:am3d="http://schemas.microsoft.com/office/drawing/2017/model3d" xmlns:o="urn:schemas-microsoft-com:office:office" xmlns:r="http://schemas.openxmlformats.org/officeDocument/2006/relationships" xmlns:m="http://schemas.openxmlformats.org/officeDocument/2006/math" xmlns:v="urn:schemas-microsoft-com:vml" xmlns:wp14="http://schemas.microsoft.com/office/word/2010/wordprocessingDrawing" xmlns:wp="http://schemas.openxmlformats.org/drawingml/2006/wordprocessingDrawing" xmlns:w10="urn:schemas-microsoft-com:office:word" xmlns:w="http://schemas.openxmlformats.org/wordprocessingml/2006/main" xmlns:w14="http://schemas.microsoft.com/office/word/2010/wordml" xmlns:w15="http://schemas.microsoft.com/office/word/2012/wordml" xmlns:w16cid="http://schemas.microsoft.com/office/word/2016/wordml/cid" xmlns:w16se="http://schemas.microsoft.com/office/word/2015/wordml/symex" xmlns:wpg="http://schemas.microsoft.com/office/word/2010/wordprocessingGroup" xmlns:wpi="http://schemas.microsoft.com/office/word/2010/wordprocessingInk" xmlns:wne="http://schemas.microsoft.com/office/word/2006/wordml" xmlns:wps="http://schemas.microsoft.com/office/word/2010/wordprocessingShape" mc:Ignorable="w14 w15 w16se w16cid wp14">
-  <w:abstractNum w:abstractNumId="0" w15:restartNumberingAfterBreak="0">
+<w:numbering xmlns:wpc="http://schemas.microsoft.com/office/word/2010/wordprocessingCanvas" xmlns:mo="http://schemas.microsoft.com/office/mac/office/2008/main" xmlns:mc="http://schemas.openxmlformats.org/markup-compatibility/2006" xmlns:mv="urn:schemas-microsoft-com:mac:vml" xmlns:o="urn:schemas-microsoft-com:office:office" xmlns:r="http://schemas.openxmlformats.org/officeDocument/2006/relationships" xmlns:m="http://schemas.openxmlformats.org/officeDocument/2006/math" xmlns:v="urn:schemas-microsoft-com:vml" xmlns:wp14="http://schemas.microsoft.com/office/word/2010/wordprocessingDrawing" xmlns:wp="http://schemas.openxmlformats.org/drawingml/2006/wordprocessingDrawing" xmlns:w10="urn:schemas-microsoft-com:office:word" xmlns:w="http://schemas.openxmlformats.org/wordprocessingml/2006/main" xmlns:w14="http://schemas.microsoft.com/office/word/2010/wordml" xmlns:wpg="http://schemas.microsoft.com/office/word/2010/wordprocessingGroup" xmlns:wpi="http://schemas.microsoft.com/office/word/2010/wordprocessingInk" xmlns:wne="http://schemas.microsoft.com/office/word/2006/wordml" xmlns:wps="http://schemas.microsoft.com/office/word/2010/wordprocessingShape" mc:Ignorable="w14 wp14">
+  <w:abstractNum w:abstractNumId="0">
     <w:nsid w:val="0E2F40B9"/>
     <w:multiLevelType w:val="hybridMultilevel"/>
     <w:tmpl w:val="6FBE4FEA"/>
@@ -1556,7 +1642,7 @@
       </w:rPr>
     </w:lvl>
   </w:abstractNum>
-  <w:abstractNum w:abstractNumId="1" w15:restartNumberingAfterBreak="0">
+  <w:abstractNum w:abstractNumId="1">
     <w:nsid w:val="1279662A"/>
     <w:multiLevelType w:val="hybridMultilevel"/>
     <w:tmpl w:val="076C16F6"/>
@@ -1669,7 +1755,7 @@
       </w:rPr>
     </w:lvl>
   </w:abstractNum>
-  <w:abstractNum w:abstractNumId="2" w15:restartNumberingAfterBreak="0">
+  <w:abstractNum w:abstractNumId="2">
     <w:nsid w:val="15656C54"/>
     <w:multiLevelType w:val="hybridMultilevel"/>
     <w:tmpl w:val="4B90354A"/>
@@ -1782,7 +1868,7 @@
       </w:rPr>
     </w:lvl>
   </w:abstractNum>
-  <w:abstractNum w:abstractNumId="3" w15:restartNumberingAfterBreak="0">
+  <w:abstractNum w:abstractNumId="3">
     <w:nsid w:val="163D5645"/>
     <w:multiLevelType w:val="hybridMultilevel"/>
     <w:tmpl w:val="96A85946"/>
@@ -1895,7 +1981,7 @@
       </w:rPr>
     </w:lvl>
   </w:abstractNum>
-  <w:abstractNum w:abstractNumId="4" w15:restartNumberingAfterBreak="0">
+  <w:abstractNum w:abstractNumId="4">
     <w:nsid w:val="1E402AE8"/>
     <w:multiLevelType w:val="hybridMultilevel"/>
     <w:tmpl w:val="986CFE9A"/>
@@ -2008,7 +2094,7 @@
       </w:rPr>
     </w:lvl>
   </w:abstractNum>
-  <w:abstractNum w:abstractNumId="5" w15:restartNumberingAfterBreak="0">
+  <w:abstractNum w:abstractNumId="5">
     <w:nsid w:val="32FA4D03"/>
     <w:multiLevelType w:val="hybridMultilevel"/>
     <w:tmpl w:val="7A0ED2BC"/>
@@ -2121,7 +2207,7 @@
       </w:rPr>
     </w:lvl>
   </w:abstractNum>
-  <w:abstractNum w:abstractNumId="6" w15:restartNumberingAfterBreak="0">
+  <w:abstractNum w:abstractNumId="6">
     <w:nsid w:val="3B4E56F5"/>
     <w:multiLevelType w:val="hybridMultilevel"/>
     <w:tmpl w:val="7A5463EE"/>
@@ -2234,7 +2320,7 @@
       </w:rPr>
     </w:lvl>
   </w:abstractNum>
-  <w:abstractNum w:abstractNumId="7" w15:restartNumberingAfterBreak="0">
+  <w:abstractNum w:abstractNumId="7">
     <w:nsid w:val="3E2560CA"/>
     <w:multiLevelType w:val="hybridMultilevel"/>
     <w:tmpl w:val="E1B8EA58"/>
@@ -2347,7 +2433,7 @@
       </w:rPr>
     </w:lvl>
   </w:abstractNum>
-  <w:abstractNum w:abstractNumId="8" w15:restartNumberingAfterBreak="0">
+  <w:abstractNum w:abstractNumId="8">
     <w:nsid w:val="495D3360"/>
     <w:multiLevelType w:val="hybridMultilevel"/>
     <w:tmpl w:val="2A902140"/>
@@ -2460,7 +2546,7 @@
       </w:rPr>
     </w:lvl>
   </w:abstractNum>
-  <w:abstractNum w:abstractNumId="9" w15:restartNumberingAfterBreak="0">
+  <w:abstractNum w:abstractNumId="9">
     <w:nsid w:val="4AC82011"/>
     <w:multiLevelType w:val="hybridMultilevel"/>
     <w:tmpl w:val="AE6C13B2"/>
@@ -2573,7 +2659,7 @@
       </w:rPr>
     </w:lvl>
   </w:abstractNum>
-  <w:abstractNum w:abstractNumId="10" w15:restartNumberingAfterBreak="0">
+  <w:abstractNum w:abstractNumId="10">
     <w:nsid w:val="4CBE5E9F"/>
     <w:multiLevelType w:val="hybridMultilevel"/>
     <w:tmpl w:val="A07056C8"/>
@@ -2686,7 +2772,7 @@
       </w:rPr>
     </w:lvl>
   </w:abstractNum>
-  <w:abstractNum w:abstractNumId="11" w15:restartNumberingAfterBreak="0">
+  <w:abstractNum w:abstractNumId="11">
     <w:nsid w:val="571B6F83"/>
     <w:multiLevelType w:val="hybridMultilevel"/>
     <w:tmpl w:val="AC50FA92"/>
@@ -2799,7 +2885,7 @@
       </w:rPr>
     </w:lvl>
   </w:abstractNum>
-  <w:abstractNum w:abstractNumId="12" w15:restartNumberingAfterBreak="0">
+  <w:abstractNum w:abstractNumId="12">
     <w:nsid w:val="67723AB6"/>
     <w:multiLevelType w:val="hybridMultilevel"/>
     <w:tmpl w:val="2DF09AA8"/>
@@ -2912,7 +2998,7 @@
       </w:rPr>
     </w:lvl>
   </w:abstractNum>
-  <w:abstractNum w:abstractNumId="13" w15:restartNumberingAfterBreak="0">
+  <w:abstractNum w:abstractNumId="13">
     <w:nsid w:val="697D2D1F"/>
     <w:multiLevelType w:val="hybridMultilevel"/>
     <w:tmpl w:val="6B2C0DEC"/>
@@ -3025,7 +3111,7 @@
       </w:rPr>
     </w:lvl>
   </w:abstractNum>
-  <w:abstractNum w:abstractNumId="14" w15:restartNumberingAfterBreak="0">
+  <w:abstractNum w:abstractNumId="14">
     <w:nsid w:val="704140DF"/>
     <w:multiLevelType w:val="hybridMultilevel"/>
     <w:tmpl w:val="E070AFE4"/>
@@ -3138,7 +3224,7 @@
       </w:rPr>
     </w:lvl>
   </w:abstractNum>
-  <w:abstractNum w:abstractNumId="15" w15:restartNumberingAfterBreak="0">
+  <w:abstractNum w:abstractNumId="15">
     <w:nsid w:val="737A70B3"/>
     <w:multiLevelType w:val="hybridMultilevel"/>
     <w:tmpl w:val="95A0C544"/>
@@ -3303,7 +3389,7 @@
 </file>
 
 <file path=word/styles.xml><?xml version="1.0" encoding="utf-8"?>
-<w:styles xmlns:mc="http://schemas.openxmlformats.org/markup-compatibility/2006" xmlns:r="http://schemas.openxmlformats.org/officeDocument/2006/relationships" xmlns:w="http://schemas.openxmlformats.org/wordprocessingml/2006/main" xmlns:w14="http://schemas.microsoft.com/office/word/2010/wordml" xmlns:w15="http://schemas.microsoft.com/office/word/2012/wordml" xmlns:w16cid="http://schemas.microsoft.com/office/word/2016/wordml/cid" xmlns:w16se="http://schemas.microsoft.com/office/word/2015/wordml/symex" mc:Ignorable="w14 w15 w16se w16cid">
+<w:styles xmlns:mc="http://schemas.openxmlformats.org/markup-compatibility/2006" xmlns:r="http://schemas.openxmlformats.org/officeDocument/2006/relationships" xmlns:w="http://schemas.openxmlformats.org/wordprocessingml/2006/main" xmlns:w14="http://schemas.microsoft.com/office/word/2010/wordml" mc:Ignorable="w14">
   <w:docDefaults>
     <w:rPrDefault>
       <w:rPr>
@@ -3319,373 +3405,404 @@
       </w:pPr>
     </w:pPrDefault>
   </w:docDefaults>
-  <w:latentStyles w:defLockedState="0" w:defUIPriority="99" w:defSemiHidden="0" w:defUnhideWhenUsed="0" w:defQFormat="0" w:count="375">
-    <w:lsdException w:name="Normal" w:uiPriority="0" w:qFormat="1"/>
-    <w:lsdException w:name="heading 1" w:uiPriority="9" w:qFormat="1"/>
-    <w:lsdException w:name="heading 2" w:semiHidden="1" w:uiPriority="9" w:unhideWhenUsed="1" w:qFormat="1"/>
-    <w:lsdException w:name="heading 3" w:semiHidden="1" w:uiPriority="9" w:unhideWhenUsed="1" w:qFormat="1"/>
-    <w:lsdException w:name="heading 4" w:semiHidden="1" w:uiPriority="9" w:unhideWhenUsed="1" w:qFormat="1"/>
-    <w:lsdException w:name="heading 5" w:semiHidden="1" w:uiPriority="9" w:unhideWhenUsed="1" w:qFormat="1"/>
-    <w:lsdException w:name="heading 6" w:semiHidden="1" w:uiPriority="9" w:unhideWhenUsed="1" w:qFormat="1"/>
-    <w:lsdException w:name="heading 7" w:semiHidden="1" w:uiPriority="9" w:unhideWhenUsed="1" w:qFormat="1"/>
-    <w:lsdException w:name="heading 8" w:semiHidden="1" w:uiPriority="9" w:unhideWhenUsed="1" w:qFormat="1"/>
-    <w:lsdException w:name="heading 9" w:semiHidden="1" w:uiPriority="9" w:unhideWhenUsed="1" w:qFormat="1"/>
-    <w:lsdException w:name="index 1" w:semiHidden="1" w:unhideWhenUsed="1"/>
-    <w:lsdException w:name="index 2" w:semiHidden="1" w:unhideWhenUsed="1"/>
-    <w:lsdException w:name="index 3" w:semiHidden="1" w:unhideWhenUsed="1"/>
-    <w:lsdException w:name="index 4" w:semiHidden="1" w:unhideWhenUsed="1"/>
-    <w:lsdException w:name="index 5" w:semiHidden="1" w:unhideWhenUsed="1"/>
-    <w:lsdException w:name="index 6" w:semiHidden="1" w:unhideWhenUsed="1"/>
-    <w:lsdException w:name="index 7" w:semiHidden="1" w:unhideWhenUsed="1"/>
-    <w:lsdException w:name="index 8" w:semiHidden="1" w:unhideWhenUsed="1"/>
-    <w:lsdException w:name="index 9" w:semiHidden="1" w:unhideWhenUsed="1"/>
-    <w:lsdException w:name="toc 1" w:semiHidden="1" w:uiPriority="39" w:unhideWhenUsed="1"/>
-    <w:lsdException w:name="toc 2" w:semiHidden="1" w:uiPriority="39" w:unhideWhenUsed="1"/>
-    <w:lsdException w:name="toc 3" w:semiHidden="1" w:uiPriority="39" w:unhideWhenUsed="1"/>
-    <w:lsdException w:name="toc 4" w:semiHidden="1" w:uiPriority="39" w:unhideWhenUsed="1"/>
-    <w:lsdException w:name="toc 5" w:semiHidden="1" w:uiPriority="39" w:unhideWhenUsed="1"/>
-    <w:lsdException w:name="toc 6" w:semiHidden="1" w:uiPriority="39" w:unhideWhenUsed="1"/>
-    <w:lsdException w:name="toc 7" w:semiHidden="1" w:uiPriority="39" w:unhideWhenUsed="1"/>
-    <w:lsdException w:name="toc 8" w:semiHidden="1" w:uiPriority="39" w:unhideWhenUsed="1"/>
-    <w:lsdException w:name="toc 9" w:semiHidden="1" w:uiPriority="39" w:unhideWhenUsed="1"/>
-    <w:lsdException w:name="Normal Indent" w:semiHidden="1" w:unhideWhenUsed="1"/>
-    <w:lsdException w:name="footnote text" w:semiHidden="1" w:unhideWhenUsed="1"/>
-    <w:lsdException w:name="annotation text" w:semiHidden="1" w:unhideWhenUsed="1"/>
-    <w:lsdException w:name="header" w:semiHidden="1" w:unhideWhenUsed="1"/>
-    <w:lsdException w:name="footer" w:semiHidden="1" w:unhideWhenUsed="1"/>
-    <w:lsdException w:name="index heading" w:semiHidden="1" w:unhideWhenUsed="1"/>
-    <w:lsdException w:name="caption" w:semiHidden="1" w:uiPriority="35" w:unhideWhenUsed="1" w:qFormat="1"/>
-    <w:lsdException w:name="table of figures" w:semiHidden="1" w:unhideWhenUsed="1"/>
-    <w:lsdException w:name="envelope address" w:semiHidden="1" w:unhideWhenUsed="1"/>
-    <w:lsdException w:name="envelope return" w:semiHidden="1" w:unhideWhenUsed="1"/>
-    <w:lsdException w:name="footnote reference" w:semiHidden="1" w:unhideWhenUsed="1"/>
-    <w:lsdException w:name="annotation reference" w:semiHidden="1" w:unhideWhenUsed="1"/>
-    <w:lsdException w:name="line number" w:semiHidden="1" w:unhideWhenUsed="1"/>
-    <w:lsdException w:name="page number" w:semiHidden="1" w:unhideWhenUsed="1"/>
-    <w:lsdException w:name="endnote reference" w:semiHidden="1" w:unhideWhenUsed="1"/>
-    <w:lsdException w:name="endnote text" w:semiHidden="1" w:unhideWhenUsed="1"/>
-    <w:lsdException w:name="table of authorities" w:semiHidden="1" w:unhideWhenUsed="1"/>
-    <w:lsdException w:name="macro" w:semiHidden="1" w:unhideWhenUsed="1"/>
-    <w:lsdException w:name="toa heading" w:semiHidden="1" w:unhideWhenUsed="1"/>
-    <w:lsdException w:name="List" w:semiHidden="1" w:unhideWhenUsed="1"/>
-    <w:lsdException w:name="List Bullet" w:semiHidden="1" w:unhideWhenUsed="1"/>
-    <w:lsdException w:name="List Number" w:semiHidden="1" w:unhideWhenUsed="1"/>
-    <w:lsdException w:name="List 2" w:semiHidden="1" w:unhideWhenUsed="1"/>
-    <w:lsdException w:name="List 3" w:semiHidden="1" w:unhideWhenUsed="1"/>
-    <w:lsdException w:name="List 4" w:semiHidden="1" w:unhideWhenUsed="1"/>
-    <w:lsdException w:name="List 5" w:semiHidden="1" w:unhideWhenUsed="1"/>
-    <w:lsdException w:name="List Bullet 2" w:semiHidden="1" w:unhideWhenUsed="1"/>
-    <w:lsdException w:name="List Bullet 3" w:semiHidden="1" w:unhideWhenUsed="1"/>
-    <w:lsdException w:name="List Bullet 4" w:semiHidden="1" w:unhideWhenUsed="1"/>
-    <w:lsdException w:name="List Bullet 5" w:semiHidden="1" w:unhideWhenUsed="1"/>
-    <w:lsdException w:name="List Number 2" w:semiHidden="1" w:unhideWhenUsed="1"/>
-    <w:lsdException w:name="List Number 3" w:semiHidden="1" w:unhideWhenUsed="1"/>
-    <w:lsdException w:name="List Number 4" w:semiHidden="1" w:unhideWhenUsed="1"/>
-    <w:lsdException w:name="List Number 5" w:semiHidden="1" w:unhideWhenUsed="1"/>
-    <w:lsdException w:name="Title" w:uiPriority="10" w:qFormat="1"/>
-    <w:lsdException w:name="Closing" w:semiHidden="1" w:unhideWhenUsed="1"/>
-    <w:lsdException w:name="Signature" w:semiHidden="1" w:unhideWhenUsed="1"/>
-    <w:lsdException w:name="Default Paragraph Font" w:semiHidden="1" w:uiPriority="1" w:unhideWhenUsed="1"/>
-    <w:lsdException w:name="Body Text" w:semiHidden="1" w:unhideWhenUsed="1"/>
-    <w:lsdException w:name="Body Text Indent" w:semiHidden="1" w:unhideWhenUsed="1"/>
-    <w:lsdException w:name="List Continue" w:semiHidden="1" w:unhideWhenUsed="1"/>
-    <w:lsdException w:name="List Continue 2" w:semiHidden="1" w:unhideWhenUsed="1"/>
-    <w:lsdException w:name="List Continue 3" w:semiHidden="1" w:unhideWhenUsed="1"/>
-    <w:lsdException w:name="List Continue 4" w:semiHidden="1" w:unhideWhenUsed="1"/>
-    <w:lsdException w:name="List Continue 5" w:semiHidden="1" w:unhideWhenUsed="1"/>
-    <w:lsdException w:name="Message Header" w:semiHidden="1" w:unhideWhenUsed="1"/>
-    <w:lsdException w:name="Subtitle" w:uiPriority="11" w:qFormat="1"/>
-    <w:lsdException w:name="Salutation" w:semiHidden="1" w:unhideWhenUsed="1"/>
-    <w:lsdException w:name="Date" w:semiHidden="1" w:unhideWhenUsed="1"/>
-    <w:lsdException w:name="Body Text First Indent" w:semiHidden="1" w:unhideWhenUsed="1"/>
-    <w:lsdException w:name="Body Text First Indent 2" w:semiHidden="1" w:unhideWhenUsed="1"/>
-    <w:lsdException w:name="Note Heading" w:semiHidden="1" w:unhideWhenUsed="1"/>
-    <w:lsdException w:name="Body Text 2" w:semiHidden="1" w:unhideWhenUsed="1"/>
-    <w:lsdException w:name="Body Text 3" w:semiHidden="1" w:unhideWhenUsed="1"/>
-    <w:lsdException w:name="Body Text Indent 2" w:semiHidden="1" w:unhideWhenUsed="1"/>
-    <w:lsdException w:name="Body Text Indent 3" w:semiHidden="1" w:unhideWhenUsed="1"/>
-    <w:lsdException w:name="Block Text" w:semiHidden="1" w:unhideWhenUsed="1"/>
-    <w:lsdException w:name="Hyperlink" w:semiHidden="1" w:unhideWhenUsed="1"/>
-    <w:lsdException w:name="FollowedHyperlink" w:semiHidden="1" w:unhideWhenUsed="1"/>
-    <w:lsdException w:name="Strong" w:uiPriority="22" w:qFormat="1"/>
-    <w:lsdException w:name="Emphasis" w:uiPriority="20" w:qFormat="1"/>
-    <w:lsdException w:name="Document Map" w:semiHidden="1" w:unhideWhenUsed="1"/>
-    <w:lsdException w:name="Plain Text" w:semiHidden="1" w:unhideWhenUsed="1"/>
-    <w:lsdException w:name="E-mail Signature" w:semiHidden="1" w:unhideWhenUsed="1"/>
-    <w:lsdException w:name="HTML Top of Form" w:semiHidden="1" w:unhideWhenUsed="1"/>
-    <w:lsdException w:name="HTML Bottom of Form" w:semiHidden="1" w:unhideWhenUsed="1"/>
-    <w:lsdException w:name="Normal (Web)" w:semiHidden="1" w:unhideWhenUsed="1"/>
-    <w:lsdException w:name="HTML Acronym" w:semiHidden="1" w:unhideWhenUsed="1"/>
-    <w:lsdException w:name="HTML Address" w:semiHidden="1" w:unhideWhenUsed="1"/>
-    <w:lsdException w:name="HTML Cite" w:semiHidden="1" w:unhideWhenUsed="1"/>
-    <w:lsdException w:name="HTML Code" w:semiHidden="1" w:unhideWhenUsed="1"/>
-    <w:lsdException w:name="HTML Definition" w:semiHidden="1" w:unhideWhenUsed="1"/>
-    <w:lsdException w:name="HTML Keyboard" w:semiHidden="1" w:unhideWhenUsed="1"/>
-    <w:lsdException w:name="HTML Preformatted" w:semiHidden="1" w:unhideWhenUsed="1"/>
-    <w:lsdException w:name="HTML Sample" w:semiHidden="1" w:unhideWhenUsed="1"/>
-    <w:lsdException w:name="HTML Typewriter" w:semiHidden="1" w:unhideWhenUsed="1"/>
-    <w:lsdException w:name="HTML Variable" w:semiHidden="1" w:unhideWhenUsed="1"/>
-    <w:lsdException w:name="Normal Table" w:semiHidden="1" w:unhideWhenUsed="1"/>
-    <w:lsdException w:name="annotation subject" w:semiHidden="1" w:unhideWhenUsed="1"/>
-    <w:lsdException w:name="No List" w:semiHidden="1" w:unhideWhenUsed="1"/>
-    <w:lsdException w:name="Outline List 1" w:semiHidden="1" w:unhideWhenUsed="1"/>
-    <w:lsdException w:name="Outline List 2" w:semiHidden="1" w:unhideWhenUsed="1"/>
-    <w:lsdException w:name="Outline List 3" w:semiHidden="1" w:unhideWhenUsed="1"/>
-    <w:lsdException w:name="Table Simple 1" w:semiHidden="1" w:unhideWhenUsed="1"/>
-    <w:lsdException w:name="Table Simple 2" w:semiHidden="1" w:unhideWhenUsed="1"/>
-    <w:lsdException w:name="Table Simple 3" w:semiHidden="1" w:unhideWhenUsed="1"/>
-    <w:lsdException w:name="Table Classic 1" w:semiHidden="1" w:unhideWhenUsed="1"/>
-    <w:lsdException w:name="Table Classic 2" w:semiHidden="1" w:unhideWhenUsed="1"/>
-    <w:lsdException w:name="Table Classic 3" w:semiHidden="1" w:unhideWhenUsed="1"/>
-    <w:lsdException w:name="Table Classic 4" w:semiHidden="1" w:unhideWhenUsed="1"/>
-    <w:lsdException w:name="Table Colorful 1" w:semiHidden="1" w:unhideWhenUsed="1"/>
-    <w:lsdException w:name="Table Colorful 2" w:semiHidden="1" w:unhideWhenUsed="1"/>
-    <w:lsdException w:name="Table Colorful 3" w:semiHidden="1" w:unhideWhenUsed="1"/>
-    <w:lsdException w:name="Table Columns 1" w:semiHidden="1" w:unhideWhenUsed="1"/>
-    <w:lsdException w:name="Table Columns 2" w:semiHidden="1" w:unhideWhenUsed="1"/>
-    <w:lsdException w:name="Table Columns 3" w:semiHidden="1" w:unhideWhenUsed="1"/>
-    <w:lsdException w:name="Table Columns 4" w:semiHidden="1" w:unhideWhenUsed="1"/>
-    <w:lsdException w:name="Table Columns 5" w:semiHidden="1" w:unhideWhenUsed="1"/>
-    <w:lsdException w:name="Table Grid 1" w:semiHidden="1" w:unhideWhenUsed="1"/>
-    <w:lsdException w:name="Table Grid 2" w:semiHidden="1" w:unhideWhenUsed="1"/>
-    <w:lsdException w:name="Table Grid 3" w:semiHidden="1" w:unhideWhenUsed="1"/>
-    <w:lsdException w:name="Table Grid 4" w:semiHidden="1" w:unhideWhenUsed="1"/>
-    <w:lsdException w:name="Table Grid 5" w:semiHidden="1" w:unhideWhenUsed="1"/>
-    <w:lsdException w:name="Table Grid 6" w:semiHidden="1" w:unhideWhenUsed="1"/>
-    <w:lsdException w:name="Table Grid 7" w:semiHidden="1" w:unhideWhenUsed="1"/>
-    <w:lsdException w:name="Table Grid 8" w:semiHidden="1" w:unhideWhenUsed="1"/>
-    <w:lsdException w:name="Table List 1" w:semiHidden="1" w:unhideWhenUsed="1"/>
-    <w:lsdException w:name="Table List 2" w:semiHidden="1" w:unhideWhenUsed="1"/>
-    <w:lsdException w:name="Table List 3" w:semiHidden="1" w:unhideWhenUsed="1"/>
-    <w:lsdException w:name="Table List 4" w:semiHidden="1" w:unhideWhenUsed="1"/>
-    <w:lsdException w:name="Table List 5" w:semiHidden="1" w:unhideWhenUsed="1"/>
-    <w:lsdException w:name="Table List 6" w:semiHidden="1" w:unhideWhenUsed="1"/>
-    <w:lsdException w:name="Table List 7" w:semiHidden="1" w:unhideWhenUsed="1"/>
-    <w:lsdException w:name="Table List 8" w:semiHidden="1" w:unhideWhenUsed="1"/>
-    <w:lsdException w:name="Table 3D effects 1" w:semiHidden="1" w:unhideWhenUsed="1"/>
-    <w:lsdException w:name="Table 3D effects 2" w:semiHidden="1" w:unhideWhenUsed="1"/>
-    <w:lsdException w:name="Table 3D effects 3" w:semiHidden="1" w:unhideWhenUsed="1"/>
-    <w:lsdException w:name="Table Contemporary" w:semiHidden="1" w:unhideWhenUsed="1"/>
-    <w:lsdException w:name="Table Elegant" w:semiHidden="1" w:unhideWhenUsed="1"/>
-    <w:lsdException w:name="Table Professional" w:semiHidden="1" w:unhideWhenUsed="1"/>
-    <w:lsdException w:name="Table Subtle 1" w:semiHidden="1" w:unhideWhenUsed="1"/>
-    <w:lsdException w:name="Table Subtle 2" w:semiHidden="1" w:unhideWhenUsed="1"/>
-    <w:lsdException w:name="Table Web 1" w:semiHidden="1" w:unhideWhenUsed="1"/>
-    <w:lsdException w:name="Table Web 2" w:semiHidden="1" w:unhideWhenUsed="1"/>
-    <w:lsdException w:name="Table Web 3" w:semiHidden="1" w:unhideWhenUsed="1"/>
-    <w:lsdException w:name="Balloon Text" w:semiHidden="1" w:unhideWhenUsed="1"/>
-    <w:lsdException w:name="Table Grid" w:uiPriority="59"/>
-    <w:lsdException w:name="Table Theme" w:semiHidden="1" w:unhideWhenUsed="1"/>
-    <w:lsdException w:name="Placeholder Text" w:semiHidden="1"/>
-    <w:lsdException w:name="No Spacing" w:uiPriority="1" w:qFormat="1"/>
-    <w:lsdException w:name="Light Shading" w:uiPriority="60"/>
-    <w:lsdException w:name="Light List" w:uiPriority="61"/>
-    <w:lsdException w:name="Light Grid" w:uiPriority="62"/>
-    <w:lsdException w:name="Medium Shading 1" w:uiPriority="63"/>
-    <w:lsdException w:name="Medium Shading 2" w:uiPriority="64"/>
-    <w:lsdException w:name="Medium List 1" w:uiPriority="65"/>
-    <w:lsdException w:name="Medium List 2" w:uiPriority="66"/>
-    <w:lsdException w:name="Medium Grid 1" w:uiPriority="67"/>
-    <w:lsdException w:name="Medium Grid 2" w:uiPriority="68"/>
-    <w:lsdException w:name="Medium Grid 3" w:uiPriority="69"/>
-    <w:lsdException w:name="Dark List" w:uiPriority="70"/>
-    <w:lsdException w:name="Colorful Shading" w:uiPriority="71"/>
-    <w:lsdException w:name="Colorful List" w:uiPriority="72"/>
-    <w:lsdException w:name="Colorful Grid" w:uiPriority="73"/>
-    <w:lsdException w:name="Light Shading Accent 1" w:uiPriority="60"/>
-    <w:lsdException w:name="Light List Accent 1" w:uiPriority="61"/>
-    <w:lsdException w:name="Light Grid Accent 1" w:uiPriority="62"/>
-    <w:lsdException w:name="Medium Shading 1 Accent 1" w:uiPriority="63"/>
-    <w:lsdException w:name="Medium Shading 2 Accent 1" w:uiPriority="64"/>
-    <w:lsdException w:name="Medium List 1 Accent 1" w:uiPriority="65"/>
-    <w:lsdException w:name="Revision" w:semiHidden="1"/>
-    <w:lsdException w:name="List Paragraph" w:uiPriority="34" w:qFormat="1"/>
-    <w:lsdException w:name="Quote" w:uiPriority="29" w:qFormat="1"/>
-    <w:lsdException w:name="Intense Quote" w:uiPriority="30" w:qFormat="1"/>
-    <w:lsdException w:name="Medium List 2 Accent 1" w:uiPriority="66"/>
-    <w:lsdException w:name="Medium Grid 1 Accent 1" w:uiPriority="67"/>
-    <w:lsdException w:name="Medium Grid 2 Accent 1" w:uiPriority="68"/>
-    <w:lsdException w:name="Medium Grid 3 Accent 1" w:uiPriority="69"/>
-    <w:lsdException w:name="Dark List Accent 1" w:uiPriority="70"/>
-    <w:lsdException w:name="Colorful Shading Accent 1" w:uiPriority="71"/>
-    <w:lsdException w:name="Colorful List Accent 1" w:uiPriority="72"/>
-    <w:lsdException w:name="Colorful Grid Accent 1" w:uiPriority="73"/>
-    <w:lsdException w:name="Light Shading Accent 2" w:uiPriority="60"/>
-    <w:lsdException w:name="Light List Accent 2" w:uiPriority="61"/>
-    <w:lsdException w:name="Light Grid Accent 2" w:uiPriority="62"/>
-    <w:lsdException w:name="Medium Shading 1 Accent 2" w:uiPriority="63"/>
-    <w:lsdException w:name="Medium Shading 2 Accent 2" w:uiPriority="64"/>
-    <w:lsdException w:name="Medium List 1 Accent 2" w:uiPriority="65"/>
-    <w:lsdException w:name="Medium List 2 Accent 2" w:uiPriority="66"/>
-    <w:lsdException w:name="Medium Grid 1 Accent 2" w:uiPriority="67"/>
-    <w:lsdException w:name="Medium Grid 2 Accent 2" w:uiPriority="68"/>
-    <w:lsdException w:name="Medium Grid 3 Accent 2" w:uiPriority="69"/>
-    <w:lsdException w:name="Dark List Accent 2" w:uiPriority="70"/>
-    <w:lsdException w:name="Colorful Shading Accent 2" w:uiPriority="71"/>
-    <w:lsdException w:name="Colorful List Accent 2" w:uiPriority="72"/>
-    <w:lsdException w:name="Colorful Grid Accent 2" w:uiPriority="73"/>
-    <w:lsdException w:name="Light Shading Accent 3" w:uiPriority="60"/>
-    <w:lsdException w:name="Light List Accent 3" w:uiPriority="61"/>
-    <w:lsdException w:name="Light Grid Accent 3" w:uiPriority="62"/>
-    <w:lsdException w:name="Medium Shading 1 Accent 3" w:uiPriority="63"/>
-    <w:lsdException w:name="Medium Shading 2 Accent 3" w:uiPriority="64"/>
-    <w:lsdException w:name="Medium List 1 Accent 3" w:uiPriority="65"/>
-    <w:lsdException w:name="Medium List 2 Accent 3" w:uiPriority="66"/>
-    <w:lsdException w:name="Medium Grid 1 Accent 3" w:uiPriority="67"/>
-    <w:lsdException w:name="Medium Grid 2 Accent 3" w:uiPriority="68"/>
-    <w:lsdException w:name="Medium Grid 3 Accent 3" w:uiPriority="69"/>
-    <w:lsdException w:name="Dark List Accent 3" w:uiPriority="70"/>
-    <w:lsdException w:name="Colorful Shading Accent 3" w:uiPriority="71"/>
-    <w:lsdException w:name="Colorful List Accent 3" w:uiPriority="72"/>
-    <w:lsdException w:name="Colorful Grid Accent 3" w:uiPriority="73"/>
-    <w:lsdException w:name="Light Shading Accent 4" w:uiPriority="60"/>
-    <w:lsdException w:name="Light List Accent 4" w:uiPriority="61"/>
-    <w:lsdException w:name="Light Grid Accent 4" w:uiPriority="62"/>
-    <w:lsdException w:name="Medium Shading 1 Accent 4" w:uiPriority="63"/>
-    <w:lsdException w:name="Medium Shading 2 Accent 4" w:uiPriority="64"/>
-    <w:lsdException w:name="Medium List 1 Accent 4" w:uiPriority="65"/>
-    <w:lsdException w:name="Medium List 2 Accent 4" w:uiPriority="66"/>
-    <w:lsdException w:name="Medium Grid 1 Accent 4" w:uiPriority="67"/>
-    <w:lsdException w:name="Medium Grid 2 Accent 4" w:uiPriority="68"/>
-    <w:lsdException w:name="Medium Grid 3 Accent 4" w:uiPriority="69"/>
-    <w:lsdException w:name="Dark List Accent 4" w:uiPriority="70"/>
-    <w:lsdException w:name="Colorful Shading Accent 4" w:uiPriority="71"/>
-    <w:lsdException w:name="Colorful List Accent 4" w:uiPriority="72"/>
-    <w:lsdException w:name="Colorful Grid Accent 4" w:uiPriority="73"/>
-    <w:lsdException w:name="Light Shading Accent 5" w:uiPriority="60"/>
-    <w:lsdException w:name="Light List Accent 5" w:uiPriority="61"/>
-    <w:lsdException w:name="Light Grid Accent 5" w:uiPriority="62"/>
-    <w:lsdException w:name="Medium Shading 1 Accent 5" w:uiPriority="63"/>
-    <w:lsdException w:name="Medium Shading 2 Accent 5" w:uiPriority="64"/>
-    <w:lsdException w:name="Medium List 1 Accent 5" w:uiPriority="65"/>
-    <w:lsdException w:name="Medium List 2 Accent 5" w:uiPriority="66"/>
-    <w:lsdException w:name="Medium Grid 1 Accent 5" w:uiPriority="67"/>
-    <w:lsdException w:name="Medium Grid 2 Accent 5" w:uiPriority="68"/>
-    <w:lsdException w:name="Medium Grid 3 Accent 5" w:uiPriority="69"/>
-    <w:lsdException w:name="Dark List Accent 5" w:uiPriority="70"/>
-    <w:lsdException w:name="Colorful Shading Accent 5" w:uiPriority="71"/>
-    <w:lsdException w:name="Colorful List Accent 5" w:uiPriority="72"/>
-    <w:lsdException w:name="Colorful Grid Accent 5" w:uiPriority="73"/>
-    <w:lsdException w:name="Light Shading Accent 6" w:uiPriority="60"/>
-    <w:lsdException w:name="Light List Accent 6" w:uiPriority="61"/>
-    <w:lsdException w:name="Light Grid Accent 6" w:uiPriority="62"/>
-    <w:lsdException w:name="Medium Shading 1 Accent 6" w:uiPriority="63"/>
-    <w:lsdException w:name="Medium Shading 2 Accent 6" w:uiPriority="64"/>
-    <w:lsdException w:name="Medium List 1 Accent 6" w:uiPriority="65"/>
-    <w:lsdException w:name="Medium List 2 Accent 6" w:uiPriority="66"/>
-    <w:lsdException w:name="Medium Grid 1 Accent 6" w:uiPriority="67"/>
-    <w:lsdException w:name="Medium Grid 2 Accent 6" w:uiPriority="68"/>
-    <w:lsdException w:name="Medium Grid 3 Accent 6" w:uiPriority="69"/>
-    <w:lsdException w:name="Dark List Accent 6" w:uiPriority="70"/>
-    <w:lsdException w:name="Colorful Shading Accent 6" w:uiPriority="71"/>
-    <w:lsdException w:name="Colorful List Accent 6" w:uiPriority="72"/>
-    <w:lsdException w:name="Colorful Grid Accent 6" w:uiPriority="73"/>
-    <w:lsdException w:name="Subtle Emphasis" w:uiPriority="19" w:qFormat="1"/>
-    <w:lsdException w:name="Intense Emphasis" w:uiPriority="21" w:qFormat="1"/>
-    <w:lsdException w:name="Subtle Reference" w:uiPriority="31" w:qFormat="1"/>
-    <w:lsdException w:name="Intense Reference" w:uiPriority="32" w:qFormat="1"/>
-    <w:lsdException w:name="Book Title" w:uiPriority="33" w:qFormat="1"/>
-    <w:lsdException w:name="Bibliography" w:semiHidden="1" w:uiPriority="37" w:unhideWhenUsed="1"/>
-    <w:lsdException w:name="TOC Heading" w:semiHidden="1" w:uiPriority="39" w:unhideWhenUsed="1" w:qFormat="1"/>
-    <w:lsdException w:name="Grid Table 4" w:uiPriority="49"/>
-    <w:lsdException w:name="Grid Table 5 Dark" w:uiPriority="50"/>
-    <w:lsdException w:name="Grid Table 6 Colorful" w:uiPriority="51"/>
-    <w:lsdException w:name="Grid Table 7 Colorful" w:uiPriority="52"/>
-    <w:lsdException w:name="Grid Table 1 Light Accent 1" w:uiPriority="46"/>
-    <w:lsdException w:name="Grid Table 2 Accent 1" w:uiPriority="47"/>
-    <w:lsdException w:name="Grid Table 3 Accent 1" w:uiPriority="48"/>
-    <w:lsdException w:name="Grid Table 4 Accent 1" w:uiPriority="49"/>
-    <w:lsdException w:name="Grid Table 5 Dark Accent 1" w:uiPriority="50"/>
-    <w:lsdException w:name="Grid Table 6 Colorful Accent 1" w:uiPriority="51"/>
-    <w:lsdException w:name="Grid Table 7 Colorful Accent 1" w:uiPriority="52"/>
-    <w:lsdException w:name="Grid Table 1 Light Accent 2" w:uiPriority="46"/>
-    <w:lsdException w:name="Grid Table 2 Accent 2" w:uiPriority="47"/>
-    <w:lsdException w:name="Grid Table 3 Accent 2" w:uiPriority="48"/>
-    <w:lsdException w:name="Grid Table 4 Accent 2" w:uiPriority="49"/>
-    <w:lsdException w:name="Grid Table 5 Dark Accent 2" w:uiPriority="50"/>
-    <w:lsdException w:name="Grid Table 6 Colorful Accent 2" w:uiPriority="51"/>
-    <w:lsdException w:name="Grid Table 7 Colorful Accent 2" w:uiPriority="52"/>
-    <w:lsdException w:name="Grid Table 1 Light Accent 3" w:uiPriority="46"/>
-    <w:lsdException w:name="Grid Table 2 Accent 3" w:uiPriority="47"/>
-    <w:lsdException w:name="Grid Table 3 Accent 3" w:uiPriority="48"/>
-    <w:lsdException w:name="Grid Table 4 Accent 3" w:uiPriority="49"/>
-    <w:lsdException w:name="Grid Table 5 Dark Accent 3" w:uiPriority="50"/>
-    <w:lsdException w:name="Grid Table 6 Colorful Accent 3" w:uiPriority="51"/>
-    <w:lsdException w:name="Grid Table 7 Colorful Accent 3" w:uiPriority="52"/>
-    <w:lsdException w:name="Grid Table 1 Light Accent 4" w:uiPriority="46"/>
-    <w:lsdException w:name="Grid Table 2 Accent 4" w:uiPriority="47"/>
-    <w:lsdException w:name="Grid Table 3 Accent 4" w:uiPriority="48"/>
-    <w:lsdException w:name="Grid Table 4 Accent 4" w:uiPriority="49"/>
-    <w:lsdException w:name="Grid Table 5 Dark Accent 4" w:uiPriority="50"/>
-    <w:lsdException w:name="Grid Table 6 Colorful Accent 4" w:uiPriority="51"/>
-    <w:lsdException w:name="Grid Table 7 Colorful Accent 4" w:uiPriority="52"/>
-    <w:lsdException w:name="Grid Table 1 Light Accent 5" w:uiPriority="46"/>
-    <w:lsdException w:name="Grid Table 2 Accent 5" w:uiPriority="47"/>
-    <w:lsdException w:name="Grid Table 3 Accent 5" w:uiPriority="48"/>
-    <w:lsdException w:name="Grid Table 4 Accent 5" w:uiPriority="49"/>
-    <w:lsdException w:name="Grid Table 5 Dark Accent 5" w:uiPriority="50"/>
-    <w:lsdException w:name="Grid Table 6 Colorful Accent 5" w:uiPriority="51"/>
-    <w:lsdException w:name="Grid Table 7 Colorful Accent 5" w:uiPriority="52"/>
-    <w:lsdException w:name="Grid Table 1 Light Accent 6" w:uiPriority="46"/>
-    <w:lsdException w:name="Grid Table 2 Accent 6" w:uiPriority="47"/>
-    <w:lsdException w:name="Grid Table 3 Accent 6" w:uiPriority="48"/>
-    <w:lsdException w:name="Grid Table 4 Accent 6" w:uiPriority="49"/>
-    <w:lsdException w:name="Grid Table 5 Dark Accent 6" w:uiPriority="50"/>
-    <w:lsdException w:name="Grid Table 6 Colorful Accent 6" w:uiPriority="51"/>
-    <w:lsdException w:name="Grid Table 7 Colorful Accent 6" w:uiPriority="52"/>
-    <w:lsdException w:name="List Table 1 Light" w:uiPriority="46"/>
-    <w:lsdException w:name="List Table 2" w:uiPriority="47"/>
-    <w:lsdException w:name="List Table 3" w:uiPriority="48"/>
-    <w:lsdException w:name="List Table 4" w:uiPriority="49"/>
-    <w:lsdException w:name="List Table 5 Dark" w:uiPriority="50"/>
-    <w:lsdException w:name="List Table 6 Colorful" w:uiPriority="51"/>
-    <w:lsdException w:name="List Table 7 Colorful" w:uiPriority="52"/>
-    <w:lsdException w:name="List Table 1 Light Accent 1" w:uiPriority="46"/>
-    <w:lsdException w:name="List Table 2 Accent 1" w:uiPriority="47"/>
-    <w:lsdException w:name="List Table 3 Accent 1" w:uiPriority="48"/>
-    <w:lsdException w:name="List Table 4 Accent 1" w:uiPriority="49"/>
-    <w:lsdException w:name="List Table 5 Dark Accent 1" w:uiPriority="50"/>
-    <w:lsdException w:name="List Table 6 Colorful Accent 1" w:uiPriority="51"/>
-    <w:lsdException w:name="List Table 7 Colorful Accent 1" w:uiPriority="52"/>
-    <w:lsdException w:name="List Table 1 Light Accent 2" w:uiPriority="46"/>
-    <w:lsdException w:name="List Table 2 Accent 2" w:uiPriority="47"/>
-    <w:lsdException w:name="List Table 3 Accent 2" w:uiPriority="48"/>
-    <w:lsdException w:name="List Table 4 Accent 2" w:uiPriority="49"/>
-    <w:lsdException w:name="List Table 5 Dark Accent 2" w:uiPriority="50"/>
-    <w:lsdException w:name="List Table 6 Colorful Accent 2" w:uiPriority="51"/>
-    <w:lsdException w:name="List Table 7 Colorful Accent 2" w:uiPriority="52"/>
-    <w:lsdException w:name="List Table 1 Light Accent 3" w:uiPriority="46"/>
-    <w:lsdException w:name="List Table 2 Accent 3" w:uiPriority="47"/>
-    <w:lsdException w:name="List Table 3 Accent 3" w:uiPriority="48"/>
-    <w:lsdException w:name="List Table 4 Accent 3" w:uiPriority="49"/>
-    <w:lsdException w:name="List Table 5 Dark Accent 3" w:uiPriority="50"/>
-    <w:lsdException w:name="List Table 6 Colorful Accent 3" w:uiPriority="51"/>
-    <w:lsdException w:name="List Table 7 Colorful Accent 3" w:uiPriority="52"/>
-    <w:lsdException w:name="List Table 1 Light Accent 4" w:uiPriority="46"/>
-    <w:lsdException w:name="List Table 2 Accent 4" w:uiPriority="47"/>
-    <w:lsdException w:name="List Table 3 Accent 4" w:uiPriority="48"/>
-    <w:lsdException w:name="List Table 4 Accent 4" w:uiPriority="49"/>
-    <w:lsdException w:name="List Table 5 Dark Accent 4" w:uiPriority="50"/>
-    <w:lsdException w:name="List Table 6 Colorful Accent 4" w:uiPriority="51"/>
-    <w:lsdException w:name="List Table 7 Colorful Accent 4" w:uiPriority="52"/>
-    <w:lsdException w:name="List Table 1 Light Accent 5" w:uiPriority="46"/>
-    <w:lsdException w:name="List Table 2 Accent 5" w:uiPriority="47"/>
-    <w:lsdException w:name="List Table 3 Accent 5" w:uiPriority="48"/>
-    <w:lsdException w:name="List Table 4 Accent 5" w:uiPriority="49"/>
-    <w:lsdException w:name="List Table 5 Dark Accent 5" w:uiPriority="50"/>
-    <w:lsdException w:name="List Table 6 Colorful Accent 5" w:uiPriority="51"/>
-    <w:lsdException w:name="List Table 7 Colorful Accent 5" w:uiPriority="52"/>
-    <w:lsdException w:name="List Table 1 Light Accent 6" w:uiPriority="46"/>
-    <w:lsdException w:name="List Table 2 Accent 6" w:uiPriority="47"/>
-    <w:lsdException w:name="List Table 3 Accent 6" w:uiPriority="48"/>
-    <w:lsdException w:name="List Table 4 Accent 6" w:uiPriority="49"/>
-    <w:lsdException w:name="List Table 5 Dark Accent 6" w:uiPriority="50"/>
-    <w:lsdException w:name="List Table 6 Colorful Accent 6" w:uiPriority="51"/>
-    <w:lsdException w:name="List Table 7 Colorful Accent 6" w:uiPriority="52"/>
-    <w:lsdException w:name="Mention" w:semiHidden="1" w:unhideWhenUsed="1"/>
-    <w:lsdException w:name="Smart Hyperlink" w:semiHidden="1" w:unhideWhenUsed="1"/>
-    <w:lsdException w:name="Hashtag" w:semiHidden="1" w:unhideWhenUsed="1"/>
-    <w:lsdException w:name="Unresolved Mention" w:semiHidden="1" w:unhideWhenUsed="1"/>
+  <w:latentStyles w:defLockedState="0" w:defUIPriority="99" w:defSemiHidden="1" w:defUnhideWhenUsed="1" w:defQFormat="0" w:count="276">
+    <w:lsdException w:name="Normal" w:semiHidden="0" w:uiPriority="0" w:unhideWhenUsed="0" w:qFormat="1"/>
+    <w:lsdException w:name="heading 1" w:semiHidden="0" w:uiPriority="9" w:unhideWhenUsed="0" w:qFormat="1"/>
+    <w:lsdException w:name="heading 2" w:uiPriority="9" w:qFormat="1"/>
+    <w:lsdException w:name="heading 3" w:uiPriority="9" w:qFormat="1"/>
+    <w:lsdException w:name="heading 4" w:uiPriority="9" w:qFormat="1"/>
+    <w:lsdException w:name="heading 5" w:uiPriority="9" w:qFormat="1"/>
+    <w:lsdException w:name="heading 6" w:uiPriority="9" w:qFormat="1"/>
+    <w:lsdException w:name="heading 7" w:uiPriority="9" w:qFormat="1"/>
+    <w:lsdException w:name="heading 8" w:uiPriority="9" w:qFormat="1"/>
+    <w:lsdException w:name="heading 9" w:uiPriority="9" w:qFormat="1"/>
+    <w:lsdException w:name="toc 1" w:uiPriority="39"/>
+    <w:lsdException w:name="toc 2" w:uiPriority="39"/>
+    <w:lsdException w:name="toc 3" w:uiPriority="39"/>
+    <w:lsdException w:name="toc 4" w:uiPriority="39"/>
+    <w:lsdException w:name="toc 5" w:uiPriority="39"/>
+    <w:lsdException w:name="toc 6" w:uiPriority="39"/>
+    <w:lsdException w:name="toc 7" w:uiPriority="39"/>
+    <w:lsdException w:name="toc 8" w:uiPriority="39"/>
+    <w:lsdException w:name="toc 9" w:uiPriority="39"/>
+    <w:lsdException w:name="caption" w:uiPriority="35" w:qFormat="1"/>
+    <w:lsdException w:name="Title" w:semiHidden="0" w:uiPriority="10" w:unhideWhenUsed="0" w:qFormat="1"/>
+    <w:lsdException w:name="Default Paragraph Font" w:uiPriority="1"/>
+    <w:lsdException w:name="Subtitle" w:semiHidden="0" w:uiPriority="11" w:unhideWhenUsed="0" w:qFormat="1"/>
+    <w:lsdException w:name="Strong" w:semiHidden="0" w:uiPriority="22" w:unhideWhenUsed="0" w:qFormat="1"/>
+    <w:lsdException w:name="Emphasis" w:semiHidden="0" w:uiPriority="20" w:unhideWhenUsed="0" w:qFormat="1"/>
+    <w:lsdException w:name="Table Grid" w:semiHidden="0" w:uiPriority="59" w:unhideWhenUsed="0"/>
+    <w:lsdException w:name="Note Level 1" w:semiHidden="0" w:unhideWhenUsed="0"/>
+    <w:lsdException w:name="Note Level 2" w:semiHidden="0" w:unhideWhenUsed="0"/>
+    <w:lsdException w:name="Note Level 3" w:semiHidden="0" w:unhideWhenUsed="0"/>
+    <w:lsdException w:name="Note Level 4" w:semiHidden="0" w:unhideWhenUsed="0"/>
+    <w:lsdException w:name="Note Level 5" w:semiHidden="0" w:unhideWhenUsed="0"/>
+    <w:lsdException w:name="Note Level 6" w:semiHidden="0" w:unhideWhenUsed="0"/>
+    <w:lsdException w:name="Note Level 7" w:semiHidden="0" w:unhideWhenUsed="0"/>
+    <w:lsdException w:name="Note Level 8" w:semiHidden="0" w:unhideWhenUsed="0"/>
+    <w:lsdException w:name="Note Level 9" w:semiHidden="0" w:unhideWhenUsed="0"/>
+    <w:lsdException w:name="Placeholder Text" w:unhideWhenUsed="0"/>
+    <w:lsdException w:name="No Spacing" w:semiHidden="0" w:uiPriority="1" w:unhideWhenUsed="0" w:qFormat="1"/>
+    <w:lsdException w:name="Light Shading" w:semiHidden="0" w:uiPriority="60" w:unhideWhenUsed="0"/>
+    <w:lsdException w:name="Light List" w:semiHidden="0" w:uiPriority="61" w:unhideWhenUsed="0"/>
+    <w:lsdException w:name="Light Grid" w:semiHidden="0" w:uiPriority="62" w:unhideWhenUsed="0"/>
+    <w:lsdException w:name="Medium Shading 1" w:semiHidden="0" w:uiPriority="63" w:unhideWhenUsed="0"/>
+    <w:lsdException w:name="Medium Shading 2" w:semiHidden="0" w:uiPriority="64" w:unhideWhenUsed="0"/>
+    <w:lsdException w:name="Medium List 1" w:semiHidden="0" w:uiPriority="65" w:unhideWhenUsed="0"/>
+    <w:lsdException w:name="Medium List 2" w:semiHidden="0" w:uiPriority="66" w:unhideWhenUsed="0"/>
+    <w:lsdException w:name="Medium Grid 1" w:semiHidden="0" w:uiPriority="67" w:unhideWhenUsed="0"/>
+    <w:lsdException w:name="Medium Grid 2" w:semiHidden="0" w:uiPriority="68" w:unhideWhenUsed="0"/>
+    <w:lsdException w:name="Medium Grid 3" w:semiHidden="0" w:uiPriority="69" w:unhideWhenUsed="0"/>
+    <w:lsdException w:name="Dark List" w:semiHidden="0" w:uiPriority="70" w:unhideWhenUsed="0"/>
+    <w:lsdException w:name="Colorful Shading" w:semiHidden="0" w:uiPriority="71" w:unhideWhenUsed="0"/>
+    <w:lsdException w:name="Colorful List" w:semiHidden="0" w:uiPriority="72" w:unhideWhenUsed="0"/>
+    <w:lsdException w:name="Colorful Grid" w:semiHidden="0" w:uiPriority="73" w:unhideWhenUsed="0"/>
+    <w:lsdException w:name="Light Shading Accent 1" w:semiHidden="0" w:uiPriority="60" w:unhideWhenUsed="0"/>
+    <w:lsdException w:name="Light List Accent 1" w:semiHidden="0" w:uiPriority="61" w:unhideWhenUsed="0"/>
+    <w:lsdException w:name="Light Grid Accent 1" w:semiHidden="0" w:uiPriority="62" w:unhideWhenUsed="0"/>
+    <w:lsdException w:name="Medium Shading 1 Accent 1" w:semiHidden="0" w:uiPriority="63" w:unhideWhenUsed="0"/>
+    <w:lsdException w:name="Medium Shading 2 Accent 1" w:semiHidden="0" w:uiPriority="64" w:unhideWhenUsed="0"/>
+    <w:lsdException w:name="Medium List 1 Accent 1" w:semiHidden="0" w:uiPriority="65" w:unhideWhenUsed="0"/>
+    <w:lsdException w:name="Revision" w:unhideWhenUsed="0"/>
+    <w:lsdException w:name="List Paragraph" w:semiHidden="0" w:uiPriority="34" w:unhideWhenUsed="0" w:qFormat="1"/>
+    <w:lsdException w:name="Quote" w:semiHidden="0" w:uiPriority="29" w:unhideWhenUsed="0" w:qFormat="1"/>
+    <w:lsdException w:name="Intense Quote" w:semiHidden="0" w:uiPriority="30" w:unhideWhenUsed="0" w:qFormat="1"/>
+    <w:lsdException w:name="Medium List 2 Accent 1" w:semiHidden="0" w:uiPriority="66" w:unhideWhenUsed="0"/>
+    <w:lsdException w:name="Medium Grid 1 Accent 1" w:semiHidden="0" w:uiPriority="67" w:unhideWhenUsed="0"/>
+    <w:lsdException w:name="Medium Grid 2 Accent 1" w:semiHidden="0" w:uiPriority="68" w:unhideWhenUsed="0"/>
+    <w:lsdException w:name="Medium Grid 3 Accent 1" w:semiHidden="0" w:uiPriority="69" w:unhideWhenUsed="0"/>
+    <w:lsdException w:name="Dark List Accent 1" w:semiHidden="0" w:uiPriority="70" w:unhideWhenUsed="0"/>
+    <w:lsdException w:name="Colorful Shading Accent 1" w:semiHidden="0" w:uiPriority="71" w:unhideWhenUsed="0"/>
+    <w:lsdException w:name="Colorful List Accent 1" w:semiHidden="0" w:uiPriority="72" w:unhideWhenUsed="0"/>
+    <w:lsdException w:name="Colorful Grid Accent 1" w:semiHidden="0" w:uiPriority="73" w:unhideWhenUsed="0"/>
+    <w:lsdException w:name="Light Shading Accent 2" w:semiHidden="0" w:uiPriority="60" w:unhideWhenUsed="0"/>
+    <w:lsdException w:name="Light List Accent 2" w:semiHidden="0" w:uiPriority="61" w:unhideWhenUsed="0"/>
+    <w:lsdException w:name="Light Grid Accent 2" w:semiHidden="0" w:uiPriority="62" w:unhideWhenUsed="0"/>
+    <w:lsdException w:name="Medium Shading 1 Accent 2" w:semiHidden="0" w:uiPriority="63" w:unhideWhenUsed="0"/>
+    <w:lsdException w:name="Medium Shading 2 Accent 2" w:semiHidden="0" w:uiPriority="64" w:unhideWhenUsed="0"/>
+    <w:lsdException w:name="Medium List 1 Accent 2" w:semiHidden="0" w:uiPriority="65" w:unhideWhenUsed="0"/>
+    <w:lsdException w:name="Medium List 2 Accent 2" w:semiHidden="0" w:uiPriority="66" w:unhideWhenUsed="0"/>
+    <w:lsdException w:name="Medium Grid 1 Accent 2" w:semiHidden="0" w:uiPriority="67" w:unhideWhenUsed="0"/>
+    <w:lsdException w:name="Medium Grid 2 Accent 2" w:semiHidden="0" w:uiPriority="68" w:unhideWhenUsed="0"/>
+    <w:lsdException w:name="Medium Grid 3 Accent 2" w:semiHidden="0" w:uiPriority="69" w:unhideWhenUsed="0"/>
+    <w:lsdException w:name="Dark List Accent 2" w:semiHidden="0" w:uiPriority="70" w:unhideWhenUsed="0"/>
+    <w:lsdException w:name="Colorful Shading Accent 2" w:semiHidden="0" w:uiPriority="71" w:unhideWhenUsed="0"/>
+    <w:lsdException w:name="Colorful List Accent 2" w:semiHidden="0" w:uiPriority="72" w:unhideWhenUsed="0"/>
+    <w:lsdException w:name="Colorful Grid Accent 2" w:semiHidden="0" w:uiPriority="73" w:unhideWhenUsed="0"/>
+    <w:lsdException w:name="Light Shading Accent 3" w:semiHidden="0" w:uiPriority="60" w:unhideWhenUsed="0"/>
+    <w:lsdException w:name="Light List Accent 3" w:semiHidden="0" w:uiPriority="61" w:unhideWhenUsed="0"/>
+    <w:lsdException w:name="Light Grid Accent 3" w:semiHidden="0" w:uiPriority="62" w:unhideWhenUsed="0"/>
+    <w:lsdException w:name="Medium Shading 1 Accent 3" w:semiHidden="0" w:uiPriority="63" w:unhideWhenUsed="0"/>
+    <w:lsdException w:name="Medium Shading 2 Accent 3" w:semiHidden="0" w:uiPriority="64" w:unhideWhenUsed="0"/>
+    <w:lsdException w:name="Medium List 1 Accent 3" w:semiHidden="0" w:uiPriority="65" w:unhideWhenUsed="0"/>
+    <w:lsdException w:name="Medium List 2 Accent 3" w:semiHidden="0" w:uiPriority="66" w:unhideWhenUsed="0"/>
+    <w:lsdException w:name="Medium Grid 1 Accent 3" w:semiHidden="0" w:uiPriority="67" w:unhideWhenUsed="0"/>
+    <w:lsdException w:name="Medium Grid 2 Accent 3" w:semiHidden="0" w:uiPriority="68" w:unhideWhenUsed="0"/>
+    <w:lsdException w:name="Medium Grid 3 Accent 3" w:semiHidden="0" w:uiPriority="69" w:unhideWhenUsed="0"/>
+    <w:lsdException w:name="Dark List Accent 3" w:semiHidden="0" w:uiPriority="70" w:unhideWhenUsed="0"/>
+    <w:lsdException w:name="Colorful Shading Accent 3" w:semiHidden="0" w:uiPriority="71" w:unhideWhenUsed="0"/>
+    <w:lsdException w:name="Colorful List Accent 3" w:semiHidden="0" w:uiPriority="72" w:unhideWhenUsed="0"/>
+    <w:lsdException w:name="Colorful Grid Accent 3" w:semiHidden="0" w:uiPriority="73" w:unhideWhenUsed="0"/>
+    <w:lsdException w:name="Light Shading Accent 4" w:semiHidden="0" w:uiPriority="60" w:unhideWhenUsed="0"/>
+    <w:lsdException w:name="Light List Accent 4" w:semiHidden="0" w:uiPriority="61" w:unhideWhenUsed="0"/>
+    <w:lsdException w:name="Light Grid Accent 4" w:semiHidden="0" w:uiPriority="62" w:unhideWhenUsed="0"/>
+    <w:lsdException w:name="Medium Shading 1 Accent 4" w:semiHidden="0" w:uiPriority="63" w:unhideWhenUsed="0"/>
+    <w:lsdException w:name="Medium Shading 2 Accent 4" w:semiHidden="0" w:uiPriority="64" w:unhideWhenUsed="0"/>
+    <w:lsdException w:name="Medium List 1 Accent 4" w:semiHidden="0" w:uiPriority="65" w:unhideWhenUsed="0"/>
+    <w:lsdException w:name="Medium List 2 Accent 4" w:semiHidden="0" w:uiPriority="66" w:unhideWhenUsed="0"/>
+    <w:lsdException w:name="Medium Grid 1 Accent 4" w:semiHidden="0" w:uiPriority="67" w:unhideWhenUsed="0"/>
+    <w:lsdException w:name="Medium Grid 2 Accent 4" w:semiHidden="0" w:uiPriority="68" w:unhideWhenUsed="0"/>
+    <w:lsdException w:name="Medium Grid 3 Accent 4" w:semiHidden="0" w:uiPriority="69" w:unhideWhenUsed="0"/>
+    <w:lsdException w:name="Dark List Accent 4" w:semiHidden="0" w:uiPriority="70" w:unhideWhenUsed="0"/>
+    <w:lsdException w:name="Colorful Shading Accent 4" w:semiHidden="0" w:uiPriority="71" w:unhideWhenUsed="0"/>
+    <w:lsdException w:name="Colorful List Accent 4" w:semiHidden="0" w:uiPriority="72" w:unhideWhenUsed="0"/>
+    <w:lsdException w:name="Colorful Grid Accent 4" w:semiHidden="0" w:uiPriority="73" w:unhideWhenUsed="0"/>
+    <w:lsdException w:name="Light Shading Accent 5" w:semiHidden="0" w:uiPriority="60" w:unhideWhenUsed="0"/>
+    <w:lsdException w:name="Light List Accent 5" w:semiHidden="0" w:uiPriority="61" w:unhideWhenUsed="0"/>
+    <w:lsdException w:name="Light Grid Accent 5" w:semiHidden="0" w:uiPriority="62" w:unhideWhenUsed="0"/>
+    <w:lsdException w:name="Medium Shading 1 Accent 5" w:semiHidden="0" w:uiPriority="63" w:unhideWhenUsed="0"/>
+    <w:lsdException w:name="Medium Shading 2 Accent 5" w:semiHidden="0" w:uiPriority="64" w:unhideWhenUsed="0"/>
+    <w:lsdException w:name="Medium List 1 Accent 5" w:semiHidden="0" w:uiPriority="65" w:unhideWhenUsed="0"/>
+    <w:lsdException w:name="Medium List 2 Accent 5" w:semiHidden="0" w:uiPriority="66" w:unhideWhenUsed="0"/>
+    <w:lsdException w:name="Medium Grid 1 Accent 5" w:semiHidden="0" w:uiPriority="67" w:unhideWhenUsed="0"/>
+    <w:lsdException w:name="Medium Grid 2 Accent 5" w:semiHidden="0" w:uiPriority="68" w:unhideWhenUsed="0"/>
+    <w:lsdException w:name="Medium Grid 3 Accent 5" w:semiHidden="0" w:uiPriority="69" w:unhideWhenUsed="0"/>
+    <w:lsdException w:name="Dark List Accent 5" w:semiHidden="0" w:uiPriority="70" w:unhideWhenUsed="0"/>
+    <w:lsdException w:name="Colorful Shading Accent 5" w:semiHidden="0" w:uiPriority="71" w:unhideWhenUsed="0"/>
+    <w:lsdException w:name="Colorful List Accent 5" w:semiHidden="0" w:uiPriority="72" w:unhideWhenUsed="0"/>
+    <w:lsdException w:name="Colorful Grid Accent 5" w:semiHidden="0" w:uiPriority="73" w:unhideWhenUsed="0"/>
+    <w:lsdException w:name="Light Shading Accent 6" w:semiHidden="0" w:uiPriority="60" w:unhideWhenUsed="0"/>
+    <w:lsdException w:name="Light List Accent 6" w:semiHidden="0" w:uiPriority="61" w:unhideWhenUsed="0"/>
+    <w:lsdException w:name="Light Grid Accent 6" w:semiHidden="0" w:uiPriority="62" w:unhideWhenUsed="0"/>
+    <w:lsdException w:name="Medium Shading 1 Accent 6" w:semiHidden="0" w:uiPriority="63" w:unhideWhenUsed="0"/>
+    <w:lsdException w:name="Medium Shading 2 Accent 6" w:semiHidden="0" w:uiPriority="64" w:unhideWhenUsed="0"/>
+    <w:lsdException w:name="Medium List 1 Accent 6" w:semiHidden="0" w:uiPriority="65" w:unhideWhenUsed="0"/>
+    <w:lsdException w:name="Medium List 2 Accent 6" w:semiHidden="0" w:uiPriority="66" w:unhideWhenUsed="0"/>
+    <w:lsdException w:name="Medium Grid 1 Accent 6" w:semiHidden="0" w:uiPriority="67" w:unhideWhenUsed="0"/>
+    <w:lsdException w:name="Medium Grid 2 Accent 6" w:semiHidden="0" w:uiPriority="68" w:unhideWhenUsed="0"/>
+    <w:lsdException w:name="Medium Grid 3 Accent 6" w:semiHidden="0" w:uiPriority="69" w:unhideWhenUsed="0"/>
+    <w:lsdException w:name="Dark List Accent 6" w:semiHidden="0" w:uiPriority="70" w:unhideWhenUsed="0"/>
+    <w:lsdException w:name="Colorful Shading Accent 6" w:semiHidden="0" w:uiPriority="71" w:unhideWhenUsed="0"/>
+    <w:lsdException w:name="Colorful List Accent 6" w:semiHidden="0" w:uiPriority="72" w:unhideWhenUsed="0"/>
+    <w:lsdException w:name="Colorful Grid Accent 6" w:semiHidden="0" w:uiPriority="73" w:unhideWhenUsed="0"/>
+    <w:lsdException w:name="Subtle Emphasis" w:semiHidden="0" w:uiPriority="19" w:unhideWhenUsed="0" w:qFormat="1"/>
+    <w:lsdException w:name="Intense Emphasis" w:semiHidden="0" w:uiPriority="21" w:unhideWhenUsed="0" w:qFormat="1"/>
+    <w:lsdException w:name="Subtle Reference" w:semiHidden="0" w:uiPriority="31" w:unhideWhenUsed="0" w:qFormat="1"/>
+    <w:lsdException w:name="Intense Reference" w:semiHidden="0" w:uiPriority="32" w:unhideWhenUsed="0" w:qFormat="1"/>
+    <w:lsdException w:name="Book Title" w:semiHidden="0" w:uiPriority="33" w:unhideWhenUsed="0" w:qFormat="1"/>
+    <w:lsdException w:name="Bibliography" w:uiPriority="37"/>
+    <w:lsdException w:name="TOC Heading" w:uiPriority="39" w:qFormat="1"/>
+  </w:latentStyles>
+  <w:style w:type="paragraph" w:default="1" w:styleId="Normal">
+    <w:name w:val="Normal"/>
+    <w:qFormat/>
+  </w:style>
+  <w:style w:type="character" w:default="1" w:styleId="DefaultParagraphFont">
+    <w:name w:val="Default Paragraph Font"/>
+    <w:uiPriority w:val="1"/>
+    <w:semiHidden/>
+    <w:unhideWhenUsed/>
+  </w:style>
+  <w:style w:type="table" w:default="1" w:styleId="TableNormal">
+    <w:name w:val="Normal Table"/>
+    <w:uiPriority w:val="99"/>
+    <w:semiHidden/>
+    <w:unhideWhenUsed/>
+    <w:tblPr>
+      <w:tblInd w:w="0" w:type="dxa"/>
+      <w:tblCellMar>
+        <w:top w:w="0" w:type="dxa"/>
+        <w:left w:w="108" w:type="dxa"/>
+        <w:bottom w:w="0" w:type="dxa"/>
+        <w:right w:w="108" w:type="dxa"/>
+      </w:tblCellMar>
+    </w:tblPr>
+  </w:style>
+  <w:style w:type="numbering" w:default="1" w:styleId="NoList">
+    <w:name w:val="No List"/>
+    <w:uiPriority w:val="99"/>
+    <w:semiHidden/>
+    <w:unhideWhenUsed/>
+  </w:style>
+  <w:style w:type="paragraph" w:styleId="ListParagraph">
+    <w:name w:val="List Paragraph"/>
+    <w:basedOn w:val="Normal"/>
+    <w:uiPriority w:val="34"/>
+    <w:qFormat/>
+    <w:rsid w:val="002714D1"/>
+    <w:pPr>
+      <w:ind w:left="720"/>
+      <w:contextualSpacing/>
+    </w:pPr>
+  </w:style>
+  <w:style w:type="character" w:styleId="Hyperlink">
+    <w:name w:val="Hyperlink"/>
+    <w:basedOn w:val="DefaultParagraphFont"/>
+    <w:uiPriority w:val="99"/>
+    <w:unhideWhenUsed/>
+    <w:rsid w:val="00883747"/>
+    <w:rPr>
+      <w:color w:val="0000FF" w:themeColor="hyperlink"/>
+      <w:u w:val="single"/>
+    </w:rPr>
+  </w:style>
+  <w:style w:type="paragraph" w:styleId="BalloonText">
+    <w:name w:val="Balloon Text"/>
+    <w:basedOn w:val="Normal"/>
+    <w:link w:val="BalloonTextChar"/>
+    <w:uiPriority w:val="99"/>
+    <w:semiHidden/>
+    <w:unhideWhenUsed/>
+    <w:rsid w:val="00203429"/>
+    <w:pPr>
+      <w:spacing w:after="0" w:line="240" w:lineRule="auto"/>
+    </w:pPr>
+    <w:rPr>
+      <w:rFonts w:ascii="Tahoma" w:hAnsi="Tahoma" w:cs="Tahoma"/>
+      <w:sz w:val="16"/>
+      <w:szCs w:val="16"/>
+    </w:rPr>
+  </w:style>
+  <w:style w:type="character" w:customStyle="1" w:styleId="BalloonTextChar">
+    <w:name w:val="Balloon Text Char"/>
+    <w:basedOn w:val="DefaultParagraphFont"/>
+    <w:link w:val="BalloonText"/>
+    <w:uiPriority w:val="99"/>
+    <w:semiHidden/>
+    <w:rsid w:val="00203429"/>
+    <w:rPr>
+      <w:rFonts w:ascii="Tahoma" w:hAnsi="Tahoma" w:cs="Tahoma"/>
+      <w:sz w:val="16"/>
+      <w:szCs w:val="16"/>
+    </w:rPr>
+  </w:style>
+</w:styles>
+</file>
+
+<file path=word/stylesWithEffects.xml><?xml version="1.0" encoding="utf-8"?>
+<w:styles xmlns:wpc="http://schemas.microsoft.com/office/word/2010/wordprocessingCanvas" xmlns:mo="http://schemas.microsoft.com/office/mac/office/2008/main" xmlns:mc="http://schemas.openxmlformats.org/markup-compatibility/2006" xmlns:mv="urn:schemas-microsoft-com:mac:vml" xmlns:o="urn:schemas-microsoft-com:office:office" xmlns:r="http://schemas.openxmlformats.org/officeDocument/2006/relationships" xmlns:m="http://schemas.openxmlformats.org/officeDocument/2006/math" xmlns:v="urn:schemas-microsoft-com:vml" xmlns:wp14="http://schemas.microsoft.com/office/word/2010/wordprocessingDrawing" xmlns:wp="http://schemas.openxmlformats.org/drawingml/2006/wordprocessingDrawing" xmlns:w10="urn:schemas-microsoft-com:office:word" xmlns:w="http://schemas.openxmlformats.org/wordprocessingml/2006/main" xmlns:w14="http://schemas.microsoft.com/office/word/2010/wordml" xmlns:wpg="http://schemas.microsoft.com/office/word/2010/wordprocessingGroup" xmlns:wpi="http://schemas.microsoft.com/office/word/2010/wordprocessingInk" xmlns:wne="http://schemas.microsoft.com/office/word/2006/wordml" xmlns:wps="http://schemas.microsoft.com/office/word/2010/wordprocessingShape" mc:Ignorable="w14 wp14">
+  <w:docDefaults>
+    <w:rPrDefault>
+      <w:rPr>
+        <w:rFonts w:asciiTheme="minorHAnsi" w:eastAsiaTheme="minorHAnsi" w:hAnsiTheme="minorHAnsi" w:cstheme="minorBidi"/>
+        <w:sz w:val="22"/>
+        <w:szCs w:val="22"/>
+        <w:lang w:val="en-CA" w:eastAsia="en-US" w:bidi="ar-SA"/>
+      </w:rPr>
+    </w:rPrDefault>
+    <w:pPrDefault>
+      <w:pPr>
+        <w:spacing w:after="200" w:line="276" w:lineRule="auto"/>
+      </w:pPr>
+    </w:pPrDefault>
+  </w:docDefaults>
+  <w:latentStyles w:defLockedState="0" w:defUIPriority="99" w:defSemiHidden="1" w:defUnhideWhenUsed="1" w:defQFormat="0" w:count="276">
+    <w:lsdException w:name="Normal" w:semiHidden="0" w:uiPriority="0" w:unhideWhenUsed="0" w:qFormat="1"/>
+    <w:lsdException w:name="heading 1" w:semiHidden="0" w:uiPriority="9" w:unhideWhenUsed="0" w:qFormat="1"/>
+    <w:lsdException w:name="heading 2" w:uiPriority="9" w:qFormat="1"/>
+    <w:lsdException w:name="heading 3" w:uiPriority="9" w:qFormat="1"/>
+    <w:lsdException w:name="heading 4" w:uiPriority="9" w:qFormat="1"/>
+    <w:lsdException w:name="heading 5" w:uiPriority="9" w:qFormat="1"/>
+    <w:lsdException w:name="heading 6" w:uiPriority="9" w:qFormat="1"/>
+    <w:lsdException w:name="heading 7" w:uiPriority="9" w:qFormat="1"/>
+    <w:lsdException w:name="heading 8" w:uiPriority="9" w:qFormat="1"/>
+    <w:lsdException w:name="heading 9" w:uiPriority="9" w:qFormat="1"/>
+    <w:lsdException w:name="toc 1" w:uiPriority="39"/>
+    <w:lsdException w:name="toc 2" w:uiPriority="39"/>
+    <w:lsdException w:name="toc 3" w:uiPriority="39"/>
+    <w:lsdException w:name="toc 4" w:uiPriority="39"/>
+    <w:lsdException w:name="toc 5" w:uiPriority="39"/>
+    <w:lsdException w:name="toc 6" w:uiPriority="39"/>
+    <w:lsdException w:name="toc 7" w:uiPriority="39"/>
+    <w:lsdException w:name="toc 8" w:uiPriority="39"/>
+    <w:lsdException w:name="toc 9" w:uiPriority="39"/>
+    <w:lsdException w:name="caption" w:uiPriority="35" w:qFormat="1"/>
+    <w:lsdException w:name="Title" w:semiHidden="0" w:uiPriority="10" w:unhideWhenUsed="0" w:qFormat="1"/>
+    <w:lsdException w:name="Default Paragraph Font" w:uiPriority="1"/>
+    <w:lsdException w:name="Subtitle" w:semiHidden="0" w:uiPriority="11" w:unhideWhenUsed="0" w:qFormat="1"/>
+    <w:lsdException w:name="Strong" w:semiHidden="0" w:uiPriority="22" w:unhideWhenUsed="0" w:qFormat="1"/>
+    <w:lsdException w:name="Emphasis" w:semiHidden="0" w:uiPriority="20" w:unhideWhenUsed="0" w:qFormat="1"/>
+    <w:lsdException w:name="Table Grid" w:semiHidden="0" w:uiPriority="59" w:unhideWhenUsed="0"/>
+    <w:lsdException w:name="Note Level 1" w:semiHidden="0" w:unhideWhenUsed="0"/>
+    <w:lsdException w:name="Note Level 2" w:semiHidden="0" w:unhideWhenUsed="0"/>
+    <w:lsdException w:name="Note Level 3" w:semiHidden="0" w:unhideWhenUsed="0"/>
+    <w:lsdException w:name="Note Level 4" w:semiHidden="0" w:unhideWhenUsed="0"/>
+    <w:lsdException w:name="Note Level 5" w:semiHidden="0" w:unhideWhenUsed="0"/>
+    <w:lsdException w:name="Note Level 6" w:semiHidden="0" w:unhideWhenUsed="0"/>
+    <w:lsdException w:name="Note Level 7" w:semiHidden="0" w:unhideWhenUsed="0"/>
+    <w:lsdException w:name="Note Level 8" w:semiHidden="0" w:unhideWhenUsed="0"/>
+    <w:lsdException w:name="Note Level 9" w:semiHidden="0" w:unhideWhenUsed="0"/>
+    <w:lsdException w:name="Placeholder Text" w:unhideWhenUsed="0"/>
+    <w:lsdException w:name="No Spacing" w:semiHidden="0" w:uiPriority="1" w:unhideWhenUsed="0" w:qFormat="1"/>
+    <w:lsdException w:name="Light Shading" w:semiHidden="0" w:uiPriority="60" w:unhideWhenUsed="0"/>
+    <w:lsdException w:name="Light List" w:semiHidden="0" w:uiPriority="61" w:unhideWhenUsed="0"/>
+    <w:lsdException w:name="Light Grid" w:semiHidden="0" w:uiPriority="62" w:unhideWhenUsed="0"/>
+    <w:lsdException w:name="Medium Shading 1" w:semiHidden="0" w:uiPriority="63" w:unhideWhenUsed="0"/>
+    <w:lsdException w:name="Medium Shading 2" w:semiHidden="0" w:uiPriority="64" w:unhideWhenUsed="0"/>
+    <w:lsdException w:name="Medium List 1" w:semiHidden="0" w:uiPriority="65" w:unhideWhenUsed="0"/>
+    <w:lsdException w:name="Medium List 2" w:semiHidden="0" w:uiPriority="66" w:unhideWhenUsed="0"/>
+    <w:lsdException w:name="Medium Grid 1" w:semiHidden="0" w:uiPriority="67" w:unhideWhenUsed="0"/>
+    <w:lsdException w:name="Medium Grid 2" w:semiHidden="0" w:uiPriority="68" w:unhideWhenUsed="0"/>
+    <w:lsdException w:name="Medium Grid 3" w:semiHidden="0" w:uiPriority="69" w:unhideWhenUsed="0"/>
+    <w:lsdException w:name="Dark List" w:semiHidden="0" w:uiPriority="70" w:unhideWhenUsed="0"/>
+    <w:lsdException w:name="Colorful Shading" w:semiHidden="0" w:uiPriority="71" w:unhideWhenUsed="0"/>
+    <w:lsdException w:name="Colorful List" w:semiHidden="0" w:uiPriority="72" w:unhideWhenUsed="0"/>
+    <w:lsdException w:name="Colorful Grid" w:semiHidden="0" w:uiPriority="73" w:unhideWhenUsed="0"/>
+    <w:lsdException w:name="Light Shading Accent 1" w:semiHidden="0" w:uiPriority="60" w:unhideWhenUsed="0"/>
+    <w:lsdException w:name="Light List Accent 1" w:semiHidden="0" w:uiPriority="61" w:unhideWhenUsed="0"/>
+    <w:lsdException w:name="Light Grid Accent 1" w:semiHidden="0" w:uiPriority="62" w:unhideWhenUsed="0"/>
+    <w:lsdException w:name="Medium Shading 1 Accent 1" w:semiHidden="0" w:uiPriority="63" w:unhideWhenUsed="0"/>
+    <w:lsdException w:name="Medium Shading 2 Accent 1" w:semiHidden="0" w:uiPriority="64" w:unhideWhenUsed="0"/>
+    <w:lsdException w:name="Medium List 1 Accent 1" w:semiHidden="0" w:uiPriority="65" w:unhideWhenUsed="0"/>
+    <w:lsdException w:name="Revision" w:unhideWhenUsed="0"/>
+    <w:lsdException w:name="List Paragraph" w:semiHidden="0" w:uiPriority="34" w:unhideWhenUsed="0" w:qFormat="1"/>
+    <w:lsdException w:name="Quote" w:semiHidden="0" w:uiPriority="29" w:unhideWhenUsed="0" w:qFormat="1"/>
+    <w:lsdException w:name="Intense Quote" w:semiHidden="0" w:uiPriority="30" w:unhideWhenUsed="0" w:qFormat="1"/>
+    <w:lsdException w:name="Medium List 2 Accent 1" w:semiHidden="0" w:uiPriority="66" w:unhideWhenUsed="0"/>
+    <w:lsdException w:name="Medium Grid 1 Accent 1" w:semiHidden="0" w:uiPriority="67" w:unhideWhenUsed="0"/>
+    <w:lsdException w:name="Medium Grid 2 Accent 1" w:semiHidden="0" w:uiPriority="68" w:unhideWhenUsed="0"/>
+    <w:lsdException w:name="Medium Grid 3 Accent 1" w:semiHidden="0" w:uiPriority="69" w:unhideWhenUsed="0"/>
+    <w:lsdException w:name="Dark List Accent 1" w:semiHidden="0" w:uiPriority="70" w:unhideWhenUsed="0"/>
+    <w:lsdException w:name="Colorful Shading Accent 1" w:semiHidden="0" w:uiPriority="71" w:unhideWhenUsed="0"/>
+    <w:lsdException w:name="Colorful List Accent 1" w:semiHidden="0" w:uiPriority="72" w:unhideWhenUsed="0"/>
+    <w:lsdException w:name="Colorful Grid Accent 1" w:semiHidden="0" w:uiPriority="73" w:unhideWhenUsed="0"/>
+    <w:lsdException w:name="Light Shading Accent 2" w:semiHidden="0" w:uiPriority="60" w:unhideWhenUsed="0"/>
+    <w:lsdException w:name="Light List Accent 2" w:semiHidden="0" w:uiPriority="61" w:unhideWhenUsed="0"/>
+    <w:lsdException w:name="Light Grid Accent 2" w:semiHidden="0" w:uiPriority="62" w:unhideWhenUsed="0"/>
+    <w:lsdException w:name="Medium Shading 1 Accent 2" w:semiHidden="0" w:uiPriority="63" w:unhideWhenUsed="0"/>
+    <w:lsdException w:name="Medium Shading 2 Accent 2" w:semiHidden="0" w:uiPriority="64" w:unhideWhenUsed="0"/>
+    <w:lsdException w:name="Medium List 1 Accent 2" w:semiHidden="0" w:uiPriority="65" w:unhideWhenUsed="0"/>
+    <w:lsdException w:name="Medium List 2 Accent 2" w:semiHidden="0" w:uiPriority="66" w:unhideWhenUsed="0"/>
+    <w:lsdException w:name="Medium Grid 1 Accent 2" w:semiHidden="0" w:uiPriority="67" w:unhideWhenUsed="0"/>
+    <w:lsdException w:name="Medium Grid 2 Accent 2" w:semiHidden="0" w:uiPriority="68" w:unhideWhenUsed="0"/>
+    <w:lsdException w:name="Medium Grid 3 Accent 2" w:semiHidden="0" w:uiPriority="69" w:unhideWhenUsed="0"/>
+    <w:lsdException w:name="Dark List Accent 2" w:semiHidden="0" w:uiPriority="70" w:unhideWhenUsed="0"/>
+    <w:lsdException w:name="Colorful Shading Accent 2" w:semiHidden="0" w:uiPriority="71" w:unhideWhenUsed="0"/>
+    <w:lsdException w:name="Colorful List Accent 2" w:semiHidden="0" w:uiPriority="72" w:unhideWhenUsed="0"/>
+    <w:lsdException w:name="Colorful Grid Accent 2" w:semiHidden="0" w:uiPriority="73" w:unhideWhenUsed="0"/>
+    <w:lsdException w:name="Light Shading Accent 3" w:semiHidden="0" w:uiPriority="60" w:unhideWhenUsed="0"/>
+    <w:lsdException w:name="Light List Accent 3" w:semiHidden="0" w:uiPriority="61" w:unhideWhenUsed="0"/>
+    <w:lsdException w:name="Light Grid Accent 3" w:semiHidden="0" w:uiPriority="62" w:unhideWhenUsed="0"/>
+    <w:lsdException w:name="Medium Shading 1 Accent 3" w:semiHidden="0" w:uiPriority="63" w:unhideWhenUsed="0"/>
+    <w:lsdException w:name="Medium Shading 2 Accent 3" w:semiHidden="0" w:uiPriority="64" w:unhideWhenUsed="0"/>
+    <w:lsdException w:name="Medium List 1 Accent 3" w:semiHidden="0" w:uiPriority="65" w:unhideWhenUsed="0"/>
+    <w:lsdException w:name="Medium List 2 Accent 3" w:semiHidden="0" w:uiPriority="66" w:unhideWhenUsed="0"/>
+    <w:lsdException w:name="Medium Grid 1 Accent 3" w:semiHidden="0" w:uiPriority="67" w:unhideWhenUsed="0"/>
+    <w:lsdException w:name="Medium Grid 2 Accent 3" w:semiHidden="0" w:uiPriority="68" w:unhideWhenUsed="0"/>
+    <w:lsdException w:name="Medium Grid 3 Accent 3" w:semiHidden="0" w:uiPriority="69" w:unhideWhenUsed="0"/>
+    <w:lsdException w:name="Dark List Accent 3" w:semiHidden="0" w:uiPriority="70" w:unhideWhenUsed="0"/>
+    <w:lsdException w:name="Colorful Shading Accent 3" w:semiHidden="0" w:uiPriority="71" w:unhideWhenUsed="0"/>
+    <w:lsdException w:name="Colorful List Accent 3" w:semiHidden="0" w:uiPriority="72" w:unhideWhenUsed="0"/>
+    <w:lsdException w:name="Colorful Grid Accent 3" w:semiHidden="0" w:uiPriority="73" w:unhideWhenUsed="0"/>
+    <w:lsdException w:name="Light Shading Accent 4" w:semiHidden="0" w:uiPriority="60" w:unhideWhenUsed="0"/>
+    <w:lsdException w:name="Light List Accent 4" w:semiHidden="0" w:uiPriority="61" w:unhideWhenUsed="0"/>
+    <w:lsdException w:name="Light Grid Accent 4" w:semiHidden="0" w:uiPriority="62" w:unhideWhenUsed="0"/>
+    <w:lsdException w:name="Medium Shading 1 Accent 4" w:semiHidden="0" w:uiPriority="63" w:unhideWhenUsed="0"/>
+    <w:lsdException w:name="Medium Shading 2 Accent 4" w:semiHidden="0" w:uiPriority="64" w:unhideWhenUsed="0"/>
+    <w:lsdException w:name="Medium List 1 Accent 4" w:semiHidden="0" w:uiPriority="65" w:unhideWhenUsed="0"/>
+    <w:lsdException w:name="Medium List 2 Accent 4" w:semiHidden="0" w:uiPriority="66" w:unhideWhenUsed="0"/>
+    <w:lsdException w:name="Medium Grid 1 Accent 4" w:semiHidden="0" w:uiPriority="67" w:unhideWhenUsed="0"/>
+    <w:lsdException w:name="Medium Grid 2 Accent 4" w:semiHidden="0" w:uiPriority="68" w:unhideWhenUsed="0"/>
+    <w:lsdException w:name="Medium Grid 3 Accent 4" w:semiHidden="0" w:uiPriority="69" w:unhideWhenUsed="0"/>
+    <w:lsdException w:name="Dark List Accent 4" w:semiHidden="0" w:uiPriority="70" w:unhideWhenUsed="0"/>
+    <w:lsdException w:name="Colorful Shading Accent 4" w:semiHidden="0" w:uiPriority="71" w:unhideWhenUsed="0"/>
+    <w:lsdException w:name="Colorful List Accent 4" w:semiHidden="0" w:uiPriority="72" w:unhideWhenUsed="0"/>
+    <w:lsdException w:name="Colorful Grid Accent 4" w:semiHidden="0" w:uiPriority="73" w:unhideWhenUsed="0"/>
+    <w:lsdException w:name="Light Shading Accent 5" w:semiHidden="0" w:uiPriority="60" w:unhideWhenUsed="0"/>
+    <w:lsdException w:name="Light List Accent 5" w:semiHidden="0" w:uiPriority="61" w:unhideWhenUsed="0"/>
+    <w:lsdException w:name="Light Grid Accent 5" w:semiHidden="0" w:uiPriority="62" w:unhideWhenUsed="0"/>
+    <w:lsdException w:name="Medium Shading 1 Accent 5" w:semiHidden="0" w:uiPriority="63" w:unhideWhenUsed="0"/>
+    <w:lsdException w:name="Medium Shading 2 Accent 5" w:semiHidden="0" w:uiPriority="64" w:unhideWhenUsed="0"/>
+    <w:lsdException w:name="Medium List 1 Accent 5" w:semiHidden="0" w:uiPriority="65" w:unhideWhenUsed="0"/>
+    <w:lsdException w:name="Medium List 2 Accent 5" w:semiHidden="0" w:uiPriority="66" w:unhideWhenUsed="0"/>
+    <w:lsdException w:name="Medium Grid 1 Accent 5" w:semiHidden="0" w:uiPriority="67" w:unhideWhenUsed="0"/>
+    <w:lsdException w:name="Medium Grid 2 Accent 5" w:semiHidden="0" w:uiPriority="68" w:unhideWhenUsed="0"/>
+    <w:lsdException w:name="Medium Grid 3 Accent 5" w:semiHidden="0" w:uiPriority="69" w:unhideWhenUsed="0"/>
+    <w:lsdException w:name="Dark List Accent 5" w:semiHidden="0" w:uiPriority="70" w:unhideWhenUsed="0"/>
+    <w:lsdException w:name="Colorful Shading Accent 5" w:semiHidden="0" w:uiPriority="71" w:unhideWhenUsed="0"/>
+    <w:lsdException w:name="Colorful List Accent 5" w:semiHidden="0" w:uiPriority="72" w:unhideWhenUsed="0"/>
+    <w:lsdException w:name="Colorful Grid Accent 5" w:semiHidden="0" w:uiPriority="73" w:unhideWhenUsed="0"/>
+    <w:lsdException w:name="Light Shading Accent 6" w:semiHidden="0" w:uiPriority="60" w:unhideWhenUsed="0"/>
+    <w:lsdException w:name="Light List Accent 6" w:semiHidden="0" w:uiPriority="61" w:unhideWhenUsed="0"/>
+    <w:lsdException w:name="Light Grid Accent 6" w:semiHidden="0" w:uiPriority="62" w:unhideWhenUsed="0"/>
+    <w:lsdException w:name="Medium Shading 1 Accent 6" w:semiHidden="0" w:uiPriority="63" w:unhideWhenUsed="0"/>
+    <w:lsdException w:name="Medium Shading 2 Accent 6" w:semiHidden="0" w:uiPriority="64" w:unhideWhenUsed="0"/>
+    <w:lsdException w:name="Medium List 1 Accent 6" w:semiHidden="0" w:uiPriority="65" w:unhideWhenUsed="0"/>
+    <w:lsdException w:name="Medium List 2 Accent 6" w:semiHidden="0" w:uiPriority="66" w:unhideWhenUsed="0"/>
+    <w:lsdException w:name="Medium Grid 1 Accent 6" w:semiHidden="0" w:uiPriority="67" w:unhideWhenUsed="0"/>
+    <w:lsdException w:name="Medium Grid 2 Accent 6" w:semiHidden="0" w:uiPriority="68" w:unhideWhenUsed="0"/>
+    <w:lsdException w:name="Medium Grid 3 Accent 6" w:semiHidden="0" w:uiPriority="69" w:unhideWhenUsed="0"/>
+    <w:lsdException w:name="Dark List Accent 6" w:semiHidden="0" w:uiPriority="70" w:unhideWhenUsed="0"/>
+    <w:lsdException w:name="Colorful Shading Accent 6" w:semiHidden="0" w:uiPriority="71" w:unhideWhenUsed="0"/>
+    <w:lsdException w:name="Colorful List Accent 6" w:semiHidden="0" w:uiPriority="72" w:unhideWhenUsed="0"/>
+    <w:lsdException w:name="Colorful Grid Accent 6" w:semiHidden="0" w:uiPriority="73" w:unhideWhenUsed="0"/>
+    <w:lsdException w:name="Subtle Emphasis" w:semiHidden="0" w:uiPriority="19" w:unhideWhenUsed="0" w:qFormat="1"/>
+    <w:lsdException w:name="Intense Emphasis" w:semiHidden="0" w:uiPriority="21" w:unhideWhenUsed="0" w:qFormat="1"/>
+    <w:lsdException w:name="Subtle Reference" w:semiHidden="0" w:uiPriority="31" w:unhideWhenUsed="0" w:qFormat="1"/>
+    <w:lsdException w:name="Intense Reference" w:semiHidden="0" w:uiPriority="32" w:unhideWhenUsed="0" w:qFormat="1"/>
+    <w:lsdException w:name="Book Title" w:semiHidden="0" w:uiPriority="33" w:unhideWhenUsed="0" w:qFormat="1"/>
+    <w:lsdException w:name="Bibliography" w:uiPriority="37"/>
+    <w:lsdException w:name="TOC Heading" w:uiPriority="39" w:qFormat="1"/>
   </w:latentStyles>
   <w:style w:type="paragraph" w:default="1" w:styleId="Normal">
     <w:name w:val="Normal"/>
@@ -4063,7 +4180,7 @@
 </file>
 
 <file path=customXml/itemProps1.xml><?xml version="1.0" encoding="utf-8"?>
-<ds:datastoreItem xmlns:ds="http://schemas.openxmlformats.org/officeDocument/2006/customXml" ds:itemID="{CE43EF7F-648D-4585-B408-30C63B0BD872}">
+<ds:datastoreItem xmlns:ds="http://schemas.openxmlformats.org/officeDocument/2006/customXml" ds:itemID="{29EEF3C0-0760-EE43-8D2E-D275FEBE838F}">
   <ds:schemaRefs>
     <ds:schemaRef ds:uri="http://schemas.openxmlformats.org/officeDocument/2006/bibliography"/>
   </ds:schemaRefs>

</xml_diff>